<commit_message>
Exclude Travis-CI tag from SCR word render of README
</commit_message>
<xml_diff>
--- a/SCR/NAFOdown_SCR.docx
+++ b/SCR/NAFOdown_SCR.docx
@@ -2,15 +2,23 @@
 <file path=word/document.xml><?xml version="1.0" encoding="utf-8"?>
 <w:document xmlns:w="http://schemas.openxmlformats.org/wordprocessingml/2006/main" xmlns:m="http://schemas.openxmlformats.org/officeDocument/2006/math" xmlns:r="http://schemas.openxmlformats.org/officeDocument/2006/relationships" xmlns:o="urn:schemas-microsoft-com:office:office" xmlns:v="urn:schemas-microsoft-com:vml" xmlns:w10="urn:schemas-microsoft-com:office:word" xmlns:a="http://schemas.openxmlformats.org/drawingml/2006/main" xmlns:pic="http://schemas.openxmlformats.org/drawingml/2006/picture" xmlns:wp="http://schemas.openxmlformats.org/drawingml/2006/wordprocessingDrawing">
   <w:body>
+    <w:bookmarkStart w:id="47" w:name="nafodown"/>
     <w:p>
       <w:pPr>
         <w:pStyle w:val="Heading1"/>
       </w:pPr>
-      <w:bookmarkStart w:id="20" w:name="nafodown-an-r-markdown-template-for-producing-nafo-scientific-council-documents"/>
-      <w:r>
-        <w:t xml:space="preserve">NAFOdown: An R Markdown Template for Producing NAFO Scientific Council Documents</w:t>
-      </w:r>
-      <w:bookmarkEnd w:id="20"/>
+      <w:r>
+        <w:rPr>
+          <w:rStyle w:val="SectionNumber"/>
+        </w:rPr>
+        <w:t xml:space="preserve">1</w:t>
+      </w:r>
+      <w:r>
+        <w:tab/>
+      </w:r>
+      <w:r>
+        <w:t xml:space="preserve">NAFOdown</w:t>
+      </w:r>
     </w:p>
     <w:p>
       <w:pPr>
@@ -22,7 +30,7 @@
       <w:r>
         <w:t xml:space="preserve"> </w:t>
       </w:r>
-      <w:hyperlink r:id="rId21">
+      <w:hyperlink r:id="rId20">
         <w:r>
           <w:rPr>
             <w:rStyle w:val="Hyperlink"/>
@@ -52,12 +60,12 @@
         <w:t xml:space="preserve"> </w:t>
       </w:r>
       <w:r>
-        <w:t xml:space="preserve">tool through which text, analyses, plots and tables can be written in parallel and knit into a stand-alone and reproducible document. Such a workflow minimizes the significant amount of manual effort associated with coping and pasting data, summary statistics and plots from one program to another. This approach also minimizes the amount of time spent on formatting documents as the NAFOdown package, like the</w:t>
-      </w:r>
-      <w:r>
-        <w:t xml:space="preserve"> </w:t>
-      </w:r>
-      <w:hyperlink r:id="rId22">
+        <w:t xml:space="preserve">tool through which analyses, plots, tables, and text can be written in parallel and knit into a stand-alone and reproducible document. Such a workflow minimizes the significant amount of manual effort associated with coping and pasting data, summary statistics and plots from one program to another. This approach also minimizes the amount of time spent on formatting documents as the NAFOdown package, like the</w:t>
+      </w:r>
+      <w:r>
+        <w:t xml:space="preserve"> </w:t>
+      </w:r>
+      <w:hyperlink r:id="rId21">
         <w:r>
           <w:rPr>
             <w:rStyle w:val="Hyperlink"/>
@@ -74,7 +82,7 @@
       <w:r>
         <w:t xml:space="preserve"> </w:t>
       </w:r>
-      <w:hyperlink r:id="rId23">
+      <w:hyperlink r:id="rId22">
         <w:r>
           <w:rPr>
             <w:rStyle w:val="Hyperlink"/>
@@ -89,15 +97,23 @@
         <w:t xml:space="preserve">packages which this package is based on, includes templates that conform to formatting guidelines. Specifically, NAFOdown includes templates for producing SCR and STACFIS documents in Word format. Here we demonstrate how to use this package.</w:t>
       </w:r>
     </w:p>
+    <w:bookmarkStart w:id="25" w:name="installation"/>
     <w:p>
       <w:pPr>
         <w:pStyle w:val="Heading2"/>
       </w:pPr>
-      <w:bookmarkStart w:id="24" w:name="installation"/>
+      <w:r>
+        <w:rPr>
+          <w:rStyle w:val="SectionNumber"/>
+        </w:rPr>
+        <w:t xml:space="preserve">1.1</w:t>
+      </w:r>
+      <w:r>
+        <w:tab/>
+      </w:r>
       <w:r>
         <w:t xml:space="preserve">Installation</w:t>
       </w:r>
-      <w:bookmarkEnd w:id="24"/>
     </w:p>
     <w:p>
       <w:pPr>
@@ -109,7 +125,7 @@
       <w:r>
         <w:t xml:space="preserve"> </w:t>
       </w:r>
-      <w:hyperlink r:id="rId25">
+      <w:hyperlink r:id="rId23">
         <w:r>
           <w:rPr>
             <w:rStyle w:val="Hyperlink"/>
@@ -121,12 +137,12 @@
         <w:t xml:space="preserve"> </w:t>
       </w:r>
       <w:r>
-        <w:t xml:space="preserve">is required to use the NAFOdown package and we highly recommend using the</w:t>
-      </w:r>
-      <w:r>
-        <w:t xml:space="preserve"> </w:t>
-      </w:r>
-      <w:hyperlink r:id="rId26">
+        <w:t xml:space="preserve">is required to use the NAFOdown package and we highly recommend using</w:t>
+      </w:r>
+      <w:r>
+        <w:t xml:space="preserve"> </w:t>
+      </w:r>
+      <w:hyperlink r:id="rId24">
         <w:r>
           <w:rPr>
             <w:rStyle w:val="Hyperlink"/>
@@ -160,7 +176,7 @@
         <w:t xml:space="preserve"># install.packages("remotes")</w:t>
       </w:r>
       <w:r>
-        <w:br w:type="textWrapping"/>
+        <w:br/>
       </w:r>
       <w:r>
         <w:rPr>
@@ -170,13 +186,13 @@
       </w:r>
       <w:r>
         <w:rPr>
-          <w:rStyle w:val="OperatorTok"/>
+          <w:rStyle w:val="SpecialCharTok"/>
         </w:rPr>
         <w:t xml:space="preserve">::</w:t>
       </w:r>
       <w:r>
         <w:rPr>
-          <w:rStyle w:val="KeywordTok"/>
+          <w:rStyle w:val="FunctionTok"/>
         </w:rPr>
         <w:t xml:space="preserve">install_github</w:t>
       </w:r>
@@ -197,98 +213,211 @@
           <w:rStyle w:val="NormalTok"/>
         </w:rPr>
         <w:t xml:space="preserve">)</w:t>
+      </w:r>
+    </w:p>
+    <w:bookmarkEnd w:id="25"/>
+    <w:bookmarkStart w:id="34" w:name="starting-a-document"/>
+    <w:p>
+      <w:pPr>
+        <w:pStyle w:val="Heading2"/>
+      </w:pPr>
+      <w:r>
+        <w:rPr>
+          <w:rStyle w:val="SectionNumber"/>
+        </w:rPr>
+        <w:t xml:space="preserve">1.2</w:t>
+      </w:r>
+      <w:r>
+        <w:tab/>
+      </w:r>
+      <w:r>
+        <w:t xml:space="preserve">Starting a document</w:t>
       </w:r>
     </w:p>
     <w:p>
       <w:pPr>
-        <w:pStyle w:val="Heading2"/>
-      </w:pPr>
-      <w:bookmarkStart w:id="27" w:name="starting-a-document"/>
-      <w:r>
-        <w:t xml:space="preserve">Starting a document</w:t>
-      </w:r>
-      <w:bookmarkEnd w:id="27"/>
+        <w:pStyle w:val="FirstParagraph"/>
+      </w:pPr>
+      <w:r>
+        <w:t xml:space="preserve">A skeleton of a SCR or STACFIS document will be produced and stored in your working directory by running this code:</w:t>
+      </w:r>
     </w:p>
     <w:p>
       <w:pPr>
-        <w:pStyle w:val="FirstParagraph"/>
-      </w:pPr>
-      <w:r>
-        <w:t xml:space="preserve">A skeleton of a SCR or STACFIS document will be produced by running this code:</w:t>
+        <w:pStyle w:val="SourceCode"/>
+      </w:pPr>
+      <w:r>
+        <w:rPr>
+          <w:rStyle w:val="FunctionTok"/>
+        </w:rPr>
+        <w:t xml:space="preserve">getwd</w:t>
+      </w:r>
+      <w:r>
+        <w:rPr>
+          <w:rStyle w:val="NormalTok"/>
+        </w:rPr>
+        <w:t xml:space="preserve">() </w:t>
+      </w:r>
+      <w:r>
+        <w:rPr>
+          <w:rStyle w:val="CommentTok"/>
+        </w:rPr>
+        <w:t xml:space="preserve"># this is where files and folders of the skeleton will be saved</w:t>
+      </w:r>
+      <w:r>
+        <w:br/>
+      </w:r>
+      <w:r>
+        <w:rPr>
+          <w:rStyle w:val="NormalTok"/>
+        </w:rPr>
+        <w:t xml:space="preserve">NAFOdown</w:t>
+      </w:r>
+      <w:r>
+        <w:rPr>
+          <w:rStyle w:val="SpecialCharTok"/>
+        </w:rPr>
+        <w:t xml:space="preserve">::</w:t>
+      </w:r>
+      <w:r>
+        <w:rPr>
+          <w:rStyle w:val="FunctionTok"/>
+        </w:rPr>
+        <w:t xml:space="preserve">draft</w:t>
+      </w:r>
+      <w:r>
+        <w:rPr>
+          <w:rStyle w:val="NormalTok"/>
+        </w:rPr>
+        <w:t xml:space="preserve">(</w:t>
+      </w:r>
+      <w:r>
+        <w:rPr>
+          <w:rStyle w:val="AttributeTok"/>
+        </w:rPr>
+        <w:t xml:space="preserve">report_type =</w:t>
+      </w:r>
+      <w:r>
+        <w:rPr>
+          <w:rStyle w:val="NormalTok"/>
+        </w:rPr>
+        <w:t xml:space="preserve"> </w:t>
+      </w:r>
+      <w:r>
+        <w:rPr>
+          <w:rStyle w:val="StringTok"/>
+        </w:rPr>
+        <w:t xml:space="preserve">"SCR"</w:t>
+      </w:r>
+      <w:r>
+        <w:rPr>
+          <w:rStyle w:val="NormalTok"/>
+        </w:rPr>
+        <w:t xml:space="preserve">)</w:t>
       </w:r>
     </w:p>
     <w:p>
       <w:pPr>
-        <w:pStyle w:val="SourceCode"/>
-      </w:pPr>
-      <w:r>
-        <w:rPr>
-          <w:rStyle w:val="KeywordTok"/>
-        </w:rPr>
-        <w:t xml:space="preserve">getwd</w:t>
-      </w:r>
-      <w:r>
-        <w:rPr>
-          <w:rStyle w:val="NormalTok"/>
-        </w:rPr>
-        <w:t xml:space="preserve">() </w:t>
-      </w:r>
-      <w:r>
-        <w:rPr>
-          <w:rStyle w:val="CommentTok"/>
-        </w:rPr>
-        <w:t xml:space="preserve"># FYI - this is where files and folders of the skeleton will be saved</w:t>
-      </w:r>
-      <w:r>
-        <w:br w:type="textWrapping"/>
-      </w:r>
-      <w:r>
-        <w:rPr>
-          <w:rStyle w:val="NormalTok"/>
-        </w:rPr>
-        <w:t xml:space="preserve">NAFOdown</w:t>
-      </w:r>
-      <w:r>
-        <w:rPr>
-          <w:rStyle w:val="OperatorTok"/>
-        </w:rPr>
-        <w:t xml:space="preserve">::</w:t>
-      </w:r>
-      <w:r>
-        <w:rPr>
-          <w:rStyle w:val="KeywordTok"/>
-        </w:rPr>
-        <w:t xml:space="preserve">draft</w:t>
-      </w:r>
-      <w:r>
-        <w:rPr>
-          <w:rStyle w:val="NormalTok"/>
-        </w:rPr>
-        <w:t xml:space="preserve">(</w:t>
-      </w:r>
-      <w:r>
-        <w:rPr>
-          <w:rStyle w:val="DataTypeTok"/>
-        </w:rPr>
-        <w:t xml:space="preserve">report_type =</w:t>
-      </w:r>
-      <w:r>
-        <w:rPr>
-          <w:rStyle w:val="NormalTok"/>
-        </w:rPr>
-        <w:t xml:space="preserve"> </w:t>
-      </w:r>
-      <w:r>
-        <w:rPr>
-          <w:rStyle w:val="StringTok"/>
+        <w:pStyle w:val="FirstParagraph"/>
+      </w:pPr>
+      <w:r>
+        <w:t xml:space="preserve">The type of skeleton produced can be changed by changing the</w:t>
+      </w:r>
+      <w:r>
+        <w:t xml:space="preserve"> </w:t>
+      </w:r>
+      <w:r>
+        <w:rPr>
+          <w:rStyle w:val="VerbatimChar"/>
+        </w:rPr>
+        <w:t xml:space="preserve">report_type</w:t>
+      </w:r>
+      <w:r>
+        <w:t xml:space="preserve"> </w:t>
+      </w:r>
+      <w:r>
+        <w:t xml:space="preserve">argument from</w:t>
+      </w:r>
+      <w:r>
+        <w:t xml:space="preserve"> </w:t>
+      </w:r>
+      <w:r>
+        <w:rPr>
+          <w:rStyle w:val="VerbatimChar"/>
         </w:rPr>
         <w:t xml:space="preserve">"SCR"</w:t>
       </w:r>
       <w:r>
-        <w:rPr>
-          <w:rStyle w:val="NormalTok"/>
-        </w:rPr>
-        <w:t xml:space="preserve">)</w:t>
+        <w:t xml:space="preserve"> </w:t>
+      </w:r>
+      <w:r>
+        <w:t xml:space="preserve">to</w:t>
+      </w:r>
+      <w:r>
+        <w:t xml:space="preserve"> </w:t>
+      </w:r>
+      <w:r>
+        <w:rPr>
+          <w:rStyle w:val="VerbatimChar"/>
+        </w:rPr>
+        <w:t xml:space="preserve">"STACFIS"</w:t>
+      </w:r>
+      <w:r>
+        <w:t xml:space="preserve"> </w:t>
+      </w:r>
+      <w:r>
+        <w:t xml:space="preserve">or</w:t>
+      </w:r>
+      <w:r>
+        <w:t xml:space="preserve"> </w:t>
+      </w:r>
+      <w:r>
+        <w:rPr>
+          <w:rStyle w:val="VerbatimChar"/>
+        </w:rPr>
+        <w:t xml:space="preserve">"SCS"</w:t>
+      </w:r>
+      <w:r>
+        <w:t xml:space="preserve">. The components of the skeleton are outlined below. Note that all of the files included in the skeleton are text based and can be opened and edited using RStudio.</w:t>
+      </w:r>
+    </w:p>
+    <w:bookmarkStart w:id="30" w:name="components-of-the-skeleton"/>
+    <w:p>
+      <w:pPr>
+        <w:pStyle w:val="Heading3"/>
+      </w:pPr>
+      <w:r>
+        <w:rPr>
+          <w:rStyle w:val="SectionNumber"/>
+        </w:rPr>
+        <w:t xml:space="preserve">1.2.1</w:t>
+      </w:r>
+      <w:r>
+        <w:tab/>
+      </w:r>
+      <w:r>
+        <w:t xml:space="preserve">Components of the skeleton</w:t>
+      </w:r>
+    </w:p>
+    <w:bookmarkStart w:id="26" w:name="index.rmd"/>
+    <w:p>
+      <w:pPr>
+        <w:pStyle w:val="Heading4"/>
+      </w:pPr>
+      <w:r>
+        <w:rPr>
+          <w:rStyle w:val="SectionNumber"/>
+        </w:rPr>
+        <w:t xml:space="preserve">1.2.1.1</w:t>
+      </w:r>
+      <w:r>
+        <w:tab/>
+      </w:r>
+      <w:r>
+        <w:rPr>
+          <w:rStyle w:val="VerbatimChar"/>
+        </w:rPr>
+        <w:t xml:space="preserve">index.Rmd</w:t>
       </w:r>
     </w:p>
     <w:p>
@@ -296,22 +425,32 @@
         <w:pStyle w:val="FirstParagraph"/>
       </w:pPr>
       <w:r>
-        <w:t xml:space="preserve">The type of skeleton produced can be changed by changing the</w:t>
-      </w:r>
-      <w:r>
-        <w:t xml:space="preserve"> </w:t>
+        <w:t xml:space="preserve">This is a key file that contains all the meta information that defines much of the formatting of the document as well as the information for the beginning of the document. Several of these items will need to be edited, such as the author, title, etc.</w:t>
+      </w:r>
+    </w:p>
+    <w:bookmarkEnd w:id="26"/>
+    <w:bookmarkStart w:id="27" w:name="body.rmd-02_references.rmd-etc."/>
+    <w:p>
+      <w:pPr>
+        <w:pStyle w:val="Heading4"/>
+      </w:pPr>
+      <w:r>
+        <w:rPr>
+          <w:rStyle w:val="SectionNumber"/>
+        </w:rPr>
+        <w:t xml:space="preserve">1.2.1.2</w:t>
+      </w:r>
+      <w:r>
+        <w:tab/>
       </w:r>
       <w:r>
         <w:rPr>
           <w:rStyle w:val="VerbatimChar"/>
         </w:rPr>
-        <w:t xml:space="preserve">report_type</w:t>
-      </w:r>
-      <w:r>
-        <w:t xml:space="preserve"> </w:t>
-      </w:r>
-      <w:r>
-        <w:t xml:space="preserve">argument from</w:t>
+        <w:t xml:space="preserve">01_body.Rmd</w:t>
+      </w:r>
+      <w:r>
+        <w:t xml:space="preserve">,</w:t>
       </w:r>
       <w:r>
         <w:t xml:space="preserve"> </w:t>
@@ -320,217 +459,237 @@
         <w:rPr>
           <w:rStyle w:val="VerbatimChar"/>
         </w:rPr>
-        <w:t xml:space="preserve">"SCR"</w:t>
-      </w:r>
-      <w:r>
-        <w:t xml:space="preserve"> </w:t>
-      </w:r>
-      <w:r>
-        <w:t xml:space="preserve">to</w:t>
-      </w:r>
-      <w:r>
-        <w:t xml:space="preserve"> </w:t>
-      </w:r>
-      <w:r>
-        <w:rPr>
-          <w:rStyle w:val="VerbatimChar"/>
-        </w:rPr>
-        <w:t xml:space="preserve">"STACFIS"</w:t>
-      </w:r>
-      <w:r>
-        <w:t xml:space="preserve">. The components of the skeleton are outlined below. Note that all of the files included in the skeleton are text based and can be opened and edited using RStudio.</w:t>
+        <w:t xml:space="preserve">02_references.Rmd</w:t>
+      </w:r>
+      <w:r>
+        <w:t xml:space="preserve">, etc.</w:t>
       </w:r>
     </w:p>
     <w:p>
       <w:pPr>
-        <w:pStyle w:val="Heading3"/>
-      </w:pPr>
-      <w:bookmarkStart w:id="28" w:name="components-of-the-skeleton"/>
-      <w:r>
-        <w:t xml:space="preserve">Components of the skeleton</w:t>
-      </w:r>
-      <w:bookmarkEnd w:id="28"/>
+        <w:pStyle w:val="FirstParagraph"/>
+      </w:pPr>
+      <w:r>
+        <w:t xml:space="preserve">These are the .Rmd files for each section of the report. These files will hold all the markdown text and R code (e.g. tables and figures) needed to produce the document. Note that the SCR template includes a series of .Rmd files (</w:t>
+      </w:r>
+      <w:r>
+        <w:rPr>
+          <w:rStyle w:val="VerbatimChar"/>
+        </w:rPr>
+        <w:t xml:space="preserve">01_body.Rmd</w:t>
+      </w:r>
+      <w:r>
+        <w:t xml:space="preserve">,</w:t>
+      </w:r>
+      <w:r>
+        <w:t xml:space="preserve"> </w:t>
+      </w:r>
+      <w:r>
+        <w:rPr>
+          <w:rStyle w:val="VerbatimChar"/>
+        </w:rPr>
+        <w:t xml:space="preserve">02_references.Rmd</w:t>
+      </w:r>
+      <w:r>
+        <w:t xml:space="preserve">, and</w:t>
+      </w:r>
+      <w:r>
+        <w:t xml:space="preserve"> </w:t>
+      </w:r>
+      <w:r>
+        <w:rPr>
+          <w:rStyle w:val="VerbatimChar"/>
+        </w:rPr>
+        <w:t xml:space="preserve">03_appendix.Rmd</w:t>
+      </w:r>
+      <w:r>
+        <w:t xml:space="preserve">), as these reports can be extensive, while the STACFIS and SCS templates are simpler and only includes a</w:t>
+      </w:r>
+      <w:r>
+        <w:t xml:space="preserve"> </w:t>
+      </w:r>
+      <w:r>
+        <w:rPr>
+          <w:rStyle w:val="VerbatimChar"/>
+        </w:rPr>
+        <w:t xml:space="preserve">body.Rmd</w:t>
+      </w:r>
+      <w:r>
+        <w:t xml:space="preserve"> </w:t>
+      </w:r>
+      <w:r>
+        <w:t xml:space="preserve">file.</w:t>
+      </w:r>
+    </w:p>
+    <w:bookmarkEnd w:id="27"/>
+    <w:bookmarkStart w:id="28" w:name="bookdown.yml"/>
+    <w:p>
+      <w:pPr>
+        <w:pStyle w:val="Heading4"/>
+      </w:pPr>
+      <w:r>
+        <w:rPr>
+          <w:rStyle w:val="SectionNumber"/>
+        </w:rPr>
+        <w:t xml:space="preserve">1.2.1.3</w:t>
+      </w:r>
+      <w:r>
+        <w:tab/>
+      </w:r>
+      <w:r>
+        <w:rPr>
+          <w:rStyle w:val="VerbatimChar"/>
+        </w:rPr>
+        <w:t xml:space="preserve">_bookdown.yml</w:t>
+      </w:r>
     </w:p>
     <w:p>
       <w:pPr>
+        <w:pStyle w:val="FirstParagraph"/>
+      </w:pPr>
+      <w:r>
+        <w:t xml:space="preserve">This file outlines the .Rmd files to be combined by bookdown. This is also where some options are modified such as the prefix for table and figure captions (e.g. Figure instead of Fig.). Depending on the use case, specific components may not be needed and these files can be excluded from the .Rmd file list contained within this file (e.g. </w:t>
+      </w:r>
+      <w:r>
+        <w:rPr>
+          <w:rStyle w:val="VerbatimChar"/>
+        </w:rPr>
+        <w:t xml:space="preserve">appendix.Rmd</w:t>
+      </w:r>
+      <w:r>
+        <w:t xml:space="preserve">). Alternatively, for extensive SCR documents, it may be useful to create and specify separate</w:t>
+      </w:r>
+      <w:r>
+        <w:t xml:space="preserve"> </w:t>
+      </w:r>
+      <w:r>
+        <w:rPr>
+          <w:rStyle w:val="VerbatimChar"/>
+        </w:rPr>
+        <w:t xml:space="preserve">01_introduction.Rmd</w:t>
+      </w:r>
+      <w:r>
+        <w:t xml:space="preserve">,</w:t>
+      </w:r>
+      <w:r>
+        <w:t xml:space="preserve"> </w:t>
+      </w:r>
+      <w:r>
+        <w:rPr>
+          <w:rStyle w:val="VerbatimChar"/>
+        </w:rPr>
+        <w:t xml:space="preserve">02_methods.Rmd</w:t>
+      </w:r>
+      <w:r>
+        <w:t xml:space="preserve">,</w:t>
+      </w:r>
+      <w:r>
+        <w:t xml:space="preserve"> </w:t>
+      </w:r>
+      <w:r>
+        <w:rPr>
+          <w:rStyle w:val="VerbatimChar"/>
+        </w:rPr>
+        <w:t xml:space="preserve">03_results.Rmd</w:t>
+      </w:r>
+      <w:r>
+        <w:t xml:space="preserve">, and</w:t>
+      </w:r>
+      <w:r>
+        <w:t xml:space="preserve"> </w:t>
+      </w:r>
+      <w:r>
+        <w:rPr>
+          <w:rStyle w:val="VerbatimChar"/>
+        </w:rPr>
+        <w:t xml:space="preserve">04_discussion.Rmd</w:t>
+      </w:r>
+      <w:r>
+        <w:t xml:space="preserve"> </w:t>
+      </w:r>
+      <w:r>
+        <w:t xml:space="preserve">files in lieu of one large</w:t>
+      </w:r>
+      <w:r>
+        <w:t xml:space="preserve"> </w:t>
+      </w:r>
+      <w:r>
+        <w:rPr>
+          <w:rStyle w:val="VerbatimChar"/>
+        </w:rPr>
+        <w:t xml:space="preserve">01_body.Rmd</w:t>
+      </w:r>
+      <w:r>
+        <w:t xml:space="preserve">.</w:t>
+      </w:r>
+    </w:p>
+    <w:bookmarkEnd w:id="28"/>
+    <w:bookmarkStart w:id="29" w:name="csl"/>
+    <w:p>
+      <w:pPr>
         <w:pStyle w:val="Heading4"/>
       </w:pPr>
-      <w:bookmarkStart w:id="29" w:name="index.rmd"/>
+      <w:r>
+        <w:rPr>
+          <w:rStyle w:val="SectionNumber"/>
+        </w:rPr>
+        <w:t xml:space="preserve">1.2.1.4</w:t>
+      </w:r>
+      <w:r>
+        <w:tab/>
+      </w:r>
       <w:r>
         <w:rPr>
           <w:rStyle w:val="VerbatimChar"/>
         </w:rPr>
-        <w:t xml:space="preserve">index.Rmd</w:t>
-      </w:r>
-      <w:bookmarkEnd w:id="29"/>
+        <w:t xml:space="preserve">csl</w:t>
+      </w:r>
     </w:p>
     <w:p>
       <w:pPr>
         <w:pStyle w:val="FirstParagraph"/>
       </w:pPr>
       <w:r>
-        <w:t xml:space="preserve">This is a key file that contains all the meta information that defines much of the formatting of the document as well as the information for the beginning of the document. Several of these items will need to be edited, such as the author, title, etc.</w:t>
+        <w:t xml:space="preserve">This folder holds the style files for bibliographies, specified using a citation style language file (.csl). Currently, SCR documents will follow the Harvard citation format. This folder is not included in the STACFIS or SCS templates as references are rarely used.</w:t>
+      </w:r>
+    </w:p>
+    <w:bookmarkEnd w:id="29"/>
+    <w:bookmarkEnd w:id="30"/>
+    <w:bookmarkStart w:id="33" w:name="bib"/>
+    <w:p>
+      <w:pPr>
+        <w:pStyle w:val="Heading3"/>
+      </w:pPr>
+      <w:r>
+        <w:rPr>
+          <w:rStyle w:val="SectionNumber"/>
+        </w:rPr>
+        <w:t xml:space="preserve">1.2.2</w:t>
+      </w:r>
+      <w:r>
+        <w:tab/>
+      </w:r>
+      <w:r>
+        <w:rPr>
+          <w:rStyle w:val="VerbatimChar"/>
+        </w:rPr>
+        <w:t xml:space="preserve">bib</w:t>
       </w:r>
     </w:p>
     <w:p>
       <w:pPr>
-        <w:pStyle w:val="Heading4"/>
-      </w:pPr>
-      <w:bookmarkStart w:id="30" w:name="body.rmd-02_references.rmd-etc."/>
+        <w:pStyle w:val="FirstParagraph"/>
+      </w:pPr>
+      <w:r>
+        <w:t xml:space="preserve">BibTeX references are to be included in the</w:t>
+      </w:r>
+      <w:r>
+        <w:t xml:space="preserve"> </w:t>
+      </w:r>
       <w:r>
         <w:rPr>
           <w:rStyle w:val="VerbatimChar"/>
         </w:rPr>
-        <w:t xml:space="preserve">01_body.Rmd</w:t>
-      </w:r>
-      <w:r>
-        <w:t xml:space="preserve">,</w:t>
-      </w:r>
-      <w:r>
-        <w:t xml:space="preserve"> </w:t>
-      </w:r>
-      <w:r>
-        <w:rPr>
-          <w:rStyle w:val="VerbatimChar"/>
-        </w:rPr>
-        <w:t xml:space="preserve">02_references.Rmd</w:t>
-      </w:r>
-      <w:r>
-        <w:t xml:space="preserve">, etc.</w:t>
-      </w:r>
-      <w:bookmarkEnd w:id="30"/>
-    </w:p>
-    <w:p>
-      <w:pPr>
-        <w:pStyle w:val="FirstParagraph"/>
-      </w:pPr>
-      <w:r>
-        <w:t xml:space="preserve">These are the .Rmd files for each section of the report. These files will hold all the markdown text and R code needed to produce the document. Note that the SCR template includes a series of .Rmd files (</w:t>
-      </w:r>
-      <w:r>
-        <w:rPr>
-          <w:rStyle w:val="VerbatimChar"/>
-        </w:rPr>
-        <w:t xml:space="preserve">01_body.Rmd</w:t>
-      </w:r>
-      <w:r>
-        <w:t xml:space="preserve">,</w:t>
-      </w:r>
-      <w:r>
-        <w:t xml:space="preserve"> </w:t>
-      </w:r>
-      <w:r>
-        <w:rPr>
-          <w:rStyle w:val="VerbatimChar"/>
-        </w:rPr>
-        <w:t xml:space="preserve">02_references.Rmd</w:t>
-      </w:r>
-      <w:r>
-        <w:t xml:space="preserve">, and</w:t>
-      </w:r>
-      <w:r>
-        <w:t xml:space="preserve"> </w:t>
-      </w:r>
-      <w:r>
-        <w:rPr>
-          <w:rStyle w:val="VerbatimChar"/>
-        </w:rPr>
-        <w:t xml:space="preserve">03_appendix.Rmd</w:t>
-      </w:r>
-      <w:r>
-        <w:t xml:space="preserve">), as these reports can be extensive, while the STACFIS template is simpler and only includes a</w:t>
-      </w:r>
-      <w:r>
-        <w:t xml:space="preserve"> </w:t>
-      </w:r>
-      <w:r>
-        <w:rPr>
-          <w:rStyle w:val="VerbatimChar"/>
-        </w:rPr>
-        <w:t xml:space="preserve">body.Rmd</w:t>
-      </w:r>
-      <w:r>
-        <w:t xml:space="preserve"> </w:t>
-      </w:r>
-      <w:r>
-        <w:t xml:space="preserve">file.</w:t>
-      </w:r>
-    </w:p>
-    <w:p>
-      <w:pPr>
-        <w:pStyle w:val="Heading4"/>
-      </w:pPr>
-      <w:bookmarkStart w:id="31" w:name="bookdown.yml"/>
-      <w:r>
-        <w:rPr>
-          <w:rStyle w:val="VerbatimChar"/>
-        </w:rPr>
-        <w:t xml:space="preserve">_bookdown.yml</w:t>
-      </w:r>
-      <w:bookmarkEnd w:id="31"/>
-    </w:p>
-    <w:p>
-      <w:pPr>
-        <w:pStyle w:val="FirstParagraph"/>
-      </w:pPr>
-      <w:r>
-        <w:t xml:space="preserve">This file outlines the .Rmd files to be combined by bookdown. This is also where some options are modified such as the prefix for table and figure captions (e.g. Figure instead of Fig.). Depending on the use case, specific components may not be needed and these files can be</w:t>
-      </w:r>
-      <w:r>
-        <w:t xml:space="preserve"> </w:t>
-      </w:r>
-      <w:r>
-        <w:t xml:space="preserve">excluded from the .Rmd file list contained within this file (e.g. appendix.Rmd).</w:t>
-      </w:r>
-    </w:p>
-    <w:p>
-      <w:pPr>
-        <w:pStyle w:val="Heading4"/>
-      </w:pPr>
-      <w:bookmarkStart w:id="32" w:name="csl"/>
-      <w:r>
-        <w:rPr>
-          <w:rStyle w:val="VerbatimChar"/>
-        </w:rPr>
-        <w:t xml:space="preserve">csl</w:t>
-      </w:r>
-      <w:bookmarkEnd w:id="32"/>
-    </w:p>
-    <w:p>
-      <w:pPr>
-        <w:pStyle w:val="FirstParagraph"/>
-      </w:pPr>
-      <w:r>
-        <w:t xml:space="preserve">This folder holds the style files for bibliographies, specified using a citation style language file (.csl). Currently, SCR documents will follow the Harvard citation format. This folder is not included in the STACFIS template as references are rarely used.</w:t>
-      </w:r>
-    </w:p>
-    <w:p>
-      <w:pPr>
-        <w:pStyle w:val="Heading3"/>
-      </w:pPr>
-      <w:bookmarkStart w:id="33" w:name="bib"/>
-      <w:r>
-        <w:rPr>
-          <w:rStyle w:val="VerbatimChar"/>
-        </w:rPr>
-        <w:t xml:space="preserve">bib</w:t>
-      </w:r>
-      <w:bookmarkEnd w:id="33"/>
-    </w:p>
-    <w:p>
-      <w:pPr>
-        <w:pStyle w:val="FirstParagraph"/>
-      </w:pPr>
-      <w:r>
-        <w:t xml:space="preserve">BibTeX references are to be included in the</w:t>
-      </w:r>
-      <w:r>
-        <w:t xml:space="preserve"> </w:t>
-      </w:r>
-      <w:r>
-        <w:rPr>
-          <w:rStyle w:val="VerbatimChar"/>
-        </w:rPr>
         <w:t xml:space="preserve">refs.bib</w:t>
       </w:r>
       <w:r>
@@ -542,7 +701,7 @@
       <w:r>
         <w:t xml:space="preserve"> </w:t>
       </w:r>
-      <w:hyperlink r:id="rId34">
+      <w:hyperlink r:id="rId31">
         <w:r>
           <w:rPr>
             <w:rStyle w:val="Hyperlink"/>
@@ -571,7 +730,7 @@
       <w:r>
         <w:t xml:space="preserve"> </w:t>
       </w:r>
-      <w:hyperlink r:id="rId35">
+      <w:hyperlink r:id="rId32">
         <w:r>
           <w:rPr>
             <w:rStyle w:val="Hyperlink"/>
@@ -586,15 +745,43 @@
         <w:t xml:space="preserve">add-in to simplify the insertion of citations.</w:t>
       </w:r>
     </w:p>
+    <w:bookmarkEnd w:id="33"/>
+    <w:bookmarkEnd w:id="34"/>
+    <w:bookmarkStart w:id="41" w:name="writing"/>
     <w:p>
       <w:pPr>
         <w:pStyle w:val="Heading2"/>
       </w:pPr>
-      <w:bookmarkStart w:id="36" w:name="writing"/>
+      <w:r>
+        <w:rPr>
+          <w:rStyle w:val="SectionNumber"/>
+        </w:rPr>
+        <w:t xml:space="preserve">1.3</w:t>
+      </w:r>
+      <w:r>
+        <w:tab/>
+      </w:r>
       <w:r>
         <w:t xml:space="preserve">Writing</w:t>
       </w:r>
-      <w:bookmarkEnd w:id="36"/>
+    </w:p>
+    <w:bookmarkStart w:id="36" w:name="markdown"/>
+    <w:p>
+      <w:pPr>
+        <w:pStyle w:val="Heading3"/>
+      </w:pPr>
+      <w:r>
+        <w:rPr>
+          <w:rStyle w:val="SectionNumber"/>
+        </w:rPr>
+        <w:t xml:space="preserve">1.3.1</w:t>
+      </w:r>
+      <w:r>
+        <w:tab/>
+      </w:r>
+      <w:r>
+        <w:t xml:space="preserve">Markdown</w:t>
+      </w:r>
     </w:p>
     <w:p>
       <w:pPr>
@@ -606,7 +793,7 @@
       <w:r>
         <w:t xml:space="preserve"> </w:t>
       </w:r>
-      <w:hyperlink r:id="rId21">
+      <w:hyperlink r:id="rId20">
         <w:r>
           <w:rPr>
             <w:rStyle w:val="Hyperlink"/>
@@ -623,7 +810,7 @@
       <w:r>
         <w:t xml:space="preserve"> </w:t>
       </w:r>
-      <w:hyperlink r:id="rId37">
+      <w:hyperlink r:id="rId35">
         <w:r>
           <w:rPr>
             <w:rStyle w:val="Hyperlink"/>
@@ -634,7 +821,7 @@
       <w:r>
         <w:t xml:space="preserve">. In short, R markdown provides a reproducible authoring framework for scientist as a single file can be used to embed chunks of code from R, and other languages, into a Markdown document. Markdown is a simple plain text formatting syntax that can be converted to a wide range of outputs, such as HTML. The format is easy-to-read and the fact that it detaches writing from formatting allows authors to focus on writing. Pairing R with Markdown creates a very flexible and efficient platform for producing a wide range of documents. See the bookdown book on bookdown for more details on its capabilities (</w:t>
       </w:r>
-      <w:hyperlink r:id="rId21">
+      <w:hyperlink r:id="rId20">
         <w:r>
           <w:rPr>
             <w:rStyle w:val="Hyperlink"/>
@@ -646,21 +833,146 @@
         <w:t xml:space="preserve">).</w:t>
       </w:r>
     </w:p>
+    <w:bookmarkEnd w:id="36"/>
+    <w:bookmarkStart w:id="38" w:name="tables"/>
     <w:p>
       <w:pPr>
-        <w:pStyle w:val="Heading2"/>
-      </w:pPr>
-      <w:bookmarkStart w:id="38" w:name="meeting-to-meeting-writing"/>
-      <w:r>
-        <w:t xml:space="preserve">Meeting-to-meeting writing</w:t>
-      </w:r>
-      <w:bookmarkEnd w:id="38"/>
+        <w:pStyle w:val="Heading3"/>
+      </w:pPr>
+      <w:r>
+        <w:rPr>
+          <w:rStyle w:val="SectionNumber"/>
+        </w:rPr>
+        <w:t xml:space="preserve">1.3.2</w:t>
+      </w:r>
+      <w:r>
+        <w:tab/>
+      </w:r>
+      <w:r>
+        <w:t xml:space="preserve">Tables</w:t>
+      </w:r>
     </w:p>
     <w:p>
       <w:pPr>
         <w:pStyle w:val="FirstParagraph"/>
       </w:pPr>
       <w:r>
+        <w:t xml:space="preserve">Tables included in NAFO documents are often extensive and, as such, we recommend the use of the</w:t>
+      </w:r>
+      <w:r>
+        <w:t xml:space="preserve"> </w:t>
+      </w:r>
+      <w:hyperlink r:id="rId37">
+        <w:r>
+          <w:rPr>
+            <w:rStyle w:val="Hyperlink"/>
+          </w:rPr>
+          <w:t xml:space="preserve">flextable</w:t>
+        </w:r>
+      </w:hyperlink>
+      <w:r>
+        <w:t xml:space="preserve"> </w:t>
+      </w:r>
+      <w:r>
+        <w:t xml:space="preserve">package. Tables produced using this package are highly customizable and a theme function,</w:t>
+      </w:r>
+      <w:r>
+        <w:t xml:space="preserve"> </w:t>
+      </w:r>
+      <w:r>
+        <w:rPr>
+          <w:rStyle w:val="VerbatimChar"/>
+        </w:rPr>
+        <w:t xml:space="preserve">NAFOdown::theme_nafotabs()</w:t>
+      </w:r>
+      <w:r>
+        <w:t xml:space="preserve">, has been added to this package to facilitate consistent formatting of tables in NAFO documents.</w:t>
+      </w:r>
+    </w:p>
+    <w:bookmarkEnd w:id="38"/>
+    <w:bookmarkStart w:id="40" w:name="figures"/>
+    <w:p>
+      <w:pPr>
+        <w:pStyle w:val="Heading3"/>
+      </w:pPr>
+      <w:r>
+        <w:rPr>
+          <w:rStyle w:val="SectionNumber"/>
+        </w:rPr>
+        <w:t xml:space="preserve">1.3.3</w:t>
+      </w:r>
+      <w:r>
+        <w:tab/>
+      </w:r>
+      <w:r>
+        <w:t xml:space="preserve">Figures</w:t>
+      </w:r>
+    </w:p>
+    <w:p>
+      <w:pPr>
+        <w:pStyle w:val="FirstParagraph"/>
+      </w:pPr>
+      <w:r>
+        <w:t xml:space="preserve">NAFOdown also includes a</w:t>
+      </w:r>
+      <w:r>
+        <w:t xml:space="preserve"> </w:t>
+      </w:r>
+      <w:hyperlink r:id="rId39">
+        <w:r>
+          <w:rPr>
+            <w:rStyle w:val="Hyperlink"/>
+          </w:rPr>
+          <w:t xml:space="preserve">ggplot2</w:t>
+        </w:r>
+      </w:hyperlink>
+      <w:r>
+        <w:t xml:space="preserve"> </w:t>
+      </w:r>
+      <w:r>
+        <w:t xml:space="preserve">theme,</w:t>
+      </w:r>
+      <w:r>
+        <w:t xml:space="preserve"> </w:t>
+      </w:r>
+      <w:r>
+        <w:rPr>
+          <w:rStyle w:val="VerbatimChar"/>
+        </w:rPr>
+        <w:t xml:space="preserve">NAFOdown::theme_nafo()</w:t>
+      </w:r>
+      <w:r>
+        <w:t xml:space="preserve"> </w:t>
+      </w:r>
+      <w:r>
+        <w:t xml:space="preserve">to aid the consistent formatting of figures. The theme is specific to the ggplot2 package because it is a widely used package that is extremely flexible and capable of producing figures typically used in NAFO documents.</w:t>
+      </w:r>
+    </w:p>
+    <w:bookmarkEnd w:id="40"/>
+    <w:bookmarkEnd w:id="41"/>
+    <w:bookmarkStart w:id="43" w:name="meeting-to-meeting-writing"/>
+    <w:p>
+      <w:pPr>
+        <w:pStyle w:val="Heading2"/>
+      </w:pPr>
+      <w:r>
+        <w:rPr>
+          <w:rStyle w:val="SectionNumber"/>
+        </w:rPr>
+        <w:t xml:space="preserve">1.4</w:t>
+      </w:r>
+      <w:r>
+        <w:tab/>
+      </w:r>
+      <w:r>
+        <w:t xml:space="preserve">Meeting-to-meeting writing</w:t>
+      </w:r>
+    </w:p>
+    <w:p>
+      <w:pPr>
+        <w:pStyle w:val="FirstParagraph"/>
+      </w:pPr>
+      <w:r>
         <w:t xml:space="preserve">As noted above, several of the files need to be populated with content. In most cases, the</w:t>
       </w:r>
       <w:r>
@@ -681,7 +993,7 @@
       <w:r>
         <w:t xml:space="preserve"> </w:t>
       </w:r>
-      <w:hyperlink r:id="rId39">
+      <w:hyperlink r:id="rId42">
         <w:r>
           <w:rPr>
             <w:rStyle w:val="Hyperlink"/>
@@ -693,15 +1005,24 @@
         <w:t xml:space="preserve">.</w:t>
       </w:r>
     </w:p>
+    <w:bookmarkEnd w:id="43"/>
+    <w:bookmarkStart w:id="46" w:name="rendering"/>
     <w:p>
       <w:pPr>
         <w:pStyle w:val="Heading2"/>
       </w:pPr>
-      <w:bookmarkStart w:id="40" w:name="rendering"/>
+      <w:r>
+        <w:rPr>
+          <w:rStyle w:val="SectionNumber"/>
+        </w:rPr>
+        <w:t xml:space="preserve">1.5</w:t>
+      </w:r>
+      <w:r>
+        <w:tab/>
+      </w:r>
       <w:r>
         <w:t xml:space="preserve">Rendering</w:t>
       </w:r>
-      <w:bookmarkEnd w:id="40"/>
     </w:p>
     <w:p>
       <w:pPr>
@@ -751,7 +1072,7 @@
       <w:r>
         <w:drawing>
           <wp:inline>
-            <wp:extent cx="5943600" cy="902461"/>
+            <wp:extent cx="5715000" cy="867751"/>
             <wp:effectExtent b="0" l="0" r="0" t="0"/>
             <wp:docPr descr="" title="" id="1" name="Picture"/>
             <a:graphic>
@@ -764,7 +1085,7 @@
                     </pic:cNvPicPr>
                   </pic:nvPicPr>
                   <pic:blipFill>
-                    <a:blip r:embed="rId41"/>
+                    <a:blip r:embed="rId44"/>
                     <a:stretch>
                       <a:fillRect/>
                     </a:stretch>
@@ -772,7 +1093,7 @@
                   <pic:spPr bwMode="auto">
                     <a:xfrm>
                       <a:off x="0" y="0"/>
-                      <a:ext cx="5943600" cy="902461"/>
+                      <a:ext cx="5715000" cy="867751"/>
                     </a:xfrm>
                     <a:prstGeom prst="rect">
                       <a:avLst/>
@@ -841,13 +1162,13 @@
       </w:r>
       <w:r>
         <w:rPr>
-          <w:rStyle w:val="OperatorTok"/>
+          <w:rStyle w:val="SpecialCharTok"/>
         </w:rPr>
         <w:t xml:space="preserve">::</w:t>
       </w:r>
       <w:r>
         <w:rPr>
-          <w:rStyle w:val="KeywordTok"/>
+          <w:rStyle w:val="FunctionTok"/>
         </w:rPr>
         <w:t xml:space="preserve">render_book</w:t>
       </w:r>
@@ -900,7 +1221,7 @@
       <w:r>
         <w:drawing>
           <wp:inline>
-            <wp:extent cx="5943600" cy="2553597"/>
+            <wp:extent cx="5943600" cy="2549431"/>
             <wp:effectExtent b="0" l="0" r="0" t="0"/>
             <wp:docPr descr="" title="" id="1" name="Picture"/>
             <a:graphic>
@@ -913,7 +1234,7 @@
                     </pic:cNvPicPr>
                   </pic:nvPicPr>
                   <pic:blipFill>
-                    <a:blip r:embed="rId42"/>
+                    <a:blip r:embed="rId45"/>
                     <a:stretch>
                       <a:fillRect/>
                     </a:stretch>
@@ -921,7 +1242,7 @@
                   <pic:spPr bwMode="auto">
                     <a:xfrm>
                       <a:off x="0" y="0"/>
-                      <a:ext cx="5943600" cy="2553597"/>
+                      <a:ext cx="5943600" cy="2549431"/>
                     </a:xfrm>
                     <a:prstGeom prst="rect">
                       <a:avLst/>
@@ -945,14 +1266,16 @@
         <w:pStyle w:val="BodyText"/>
       </w:pPr>
       <w:r>
-        <w:t xml:space="preserve">however, these documents will be much easier to update following the addition of new data as all tables and figures should automatically update.</w:t>
+        <w:t xml:space="preserve">While there is an initial cost to building these documents, they will be much easier to update following the addition of new data as all tables and figures should automatically update. This workflow will also improve the transparency and reproducibility of the work, especially if changes are tracked using git.</w:t>
       </w:r>
     </w:p>
+    <w:bookmarkEnd w:id="46"/>
+    <w:bookmarkEnd w:id="47"/>
     <w:sectPr>
       <w:headerReference w:type="default" r:id="rId9"/>
-      <w:footerReference w:type="default" r:id="rId11"/>
+      <w:footerReference w:type="default" r:id="rId12"/>
       <w:headerReference w:type="first" r:id="rId10"/>
-      <w:footerReference w:type="first" r:id="rId12"/>
+      <w:footerReference w:type="first" r:id="rId11"/>
       <w:pgSz w:w="12240" w:h="15840"/>
       <w:pgMar w:top="1440" w:right="1440" w:bottom="1440" w:left="1440" w:header="720" w:footer="720" w:gutter="0"/>
       <w:cols w:space="720"/>
@@ -1169,7 +1492,7 @@
             <w:noProof/>
             <w:sz w:val="18"/>
           </w:rPr>
-          <w:t>3</w:t>
+          <w:t>2</w:t>
         </w:r>
         <w:r>
           <w:rPr>
@@ -1234,14 +1557,7 @@
         <w:rFonts w:ascii="Cambria" w:eastAsia="Calibri" w:hAnsi="Cambria" w:cs="Times New Roman"/>
         <w:lang w:val="en-CA"/>
       </w:rPr>
-      <w:t xml:space="preserve">NOT TO BE </w:t>
-    </w:r>
-    <w:r>
-      <w:rPr>
-        <w:rFonts w:ascii="Cambria" w:eastAsia="Calibri" w:hAnsi="Cambria" w:cs="Times New Roman"/>
-        <w:lang w:val="en-CA"/>
-      </w:rPr>
-      <w:t>CITED WITHOUT PRIOR</w:t>
+      <w:t>NOT TO BE CITED WITHOUT PRIOR</w:t>
     </w:r>
   </w:p>
   <w:p>
@@ -1673,7 +1989,7 @@
   <w:abstractNum w:abstractNumId="2" w15:restartNumberingAfterBreak="0">
     <w:nsid w:val="FFFFFF7C"/>
     <w:multiLevelType w:val="singleLevel"/>
-    <w:tmpl w:val="357067DC"/>
+    <w:tmpl w:val="1808689E"/>
     <w:lvl w:ilvl="0">
       <w:start w:val="1"/>
       <w:numFmt w:val="decimal"/>
@@ -1690,7 +2006,7 @@
   <w:abstractNum w:abstractNumId="3" w15:restartNumberingAfterBreak="0">
     <w:nsid w:val="FFFFFF7D"/>
     <w:multiLevelType w:val="singleLevel"/>
-    <w:tmpl w:val="154C543C"/>
+    <w:tmpl w:val="23D28C12"/>
     <w:lvl w:ilvl="0">
       <w:start w:val="1"/>
       <w:numFmt w:val="decimal"/>
@@ -1707,7 +2023,7 @@
   <w:abstractNum w:abstractNumId="4" w15:restartNumberingAfterBreak="0">
     <w:nsid w:val="FFFFFF7E"/>
     <w:multiLevelType w:val="singleLevel"/>
-    <w:tmpl w:val="81A07F14"/>
+    <w:tmpl w:val="532C352E"/>
     <w:lvl w:ilvl="0">
       <w:start w:val="1"/>
       <w:numFmt w:val="decimal"/>
@@ -1724,7 +2040,7 @@
   <w:abstractNum w:abstractNumId="5" w15:restartNumberingAfterBreak="0">
     <w:nsid w:val="FFFFFF7F"/>
     <w:multiLevelType w:val="singleLevel"/>
-    <w:tmpl w:val="6A3A9B64"/>
+    <w:tmpl w:val="6C8C9026"/>
     <w:lvl w:ilvl="0">
       <w:start w:val="1"/>
       <w:numFmt w:val="decimal"/>
@@ -1741,7 +2057,7 @@
   <w:abstractNum w:abstractNumId="6" w15:restartNumberingAfterBreak="0">
     <w:nsid w:val="FFFFFF80"/>
     <w:multiLevelType w:val="singleLevel"/>
-    <w:tmpl w:val="3AE61576"/>
+    <w:tmpl w:val="5C885900"/>
     <w:lvl w:ilvl="0">
       <w:start w:val="1"/>
       <w:numFmt w:val="bullet"/>
@@ -1761,7 +2077,7 @@
   <w:abstractNum w:abstractNumId="7" w15:restartNumberingAfterBreak="0">
     <w:nsid w:val="FFFFFF81"/>
     <w:multiLevelType w:val="singleLevel"/>
-    <w:tmpl w:val="71AE8110"/>
+    <w:tmpl w:val="1A66FD5A"/>
     <w:lvl w:ilvl="0">
       <w:start w:val="1"/>
       <w:numFmt w:val="bullet"/>
@@ -1781,7 +2097,7 @@
   <w:abstractNum w:abstractNumId="8" w15:restartNumberingAfterBreak="0">
     <w:nsid w:val="FFFFFF82"/>
     <w:multiLevelType w:val="singleLevel"/>
-    <w:tmpl w:val="76DEA960"/>
+    <w:tmpl w:val="434AC160"/>
     <w:lvl w:ilvl="0">
       <w:start w:val="1"/>
       <w:numFmt w:val="bullet"/>
@@ -1801,7 +2117,7 @@
   <w:abstractNum w:abstractNumId="9" w15:restartNumberingAfterBreak="0">
     <w:nsid w:val="FFFFFF83"/>
     <w:multiLevelType w:val="singleLevel"/>
-    <w:tmpl w:val="6C380C40"/>
+    <w:tmpl w:val="0C7895AE"/>
     <w:lvl w:ilvl="0">
       <w:start w:val="1"/>
       <w:numFmt w:val="bullet"/>
@@ -1821,7 +2137,7 @@
   <w:abstractNum w:abstractNumId="10" w15:restartNumberingAfterBreak="0">
     <w:nsid w:val="FFFFFF88"/>
     <w:multiLevelType w:val="singleLevel"/>
-    <w:tmpl w:val="73D89682"/>
+    <w:tmpl w:val="14CA09C4"/>
     <w:lvl w:ilvl="0">
       <w:start w:val="1"/>
       <w:numFmt w:val="decimal"/>
@@ -1838,7 +2154,7 @@
   <w:abstractNum w:abstractNumId="11" w15:restartNumberingAfterBreak="0">
     <w:nsid w:val="FFFFFF89"/>
     <w:multiLevelType w:val="singleLevel"/>
-    <w:tmpl w:val="8708ACB0"/>
+    <w:tmpl w:val="11D8E520"/>
     <w:lvl w:ilvl="0">
       <w:start w:val="1"/>
       <w:numFmt w:val="bullet"/>
@@ -2363,10 +2679,7 @@
       <w:lvlText w:val=" "/>
       <w:lvlJc w:val="left"/>
       <w:pPr>
-        <w:tabs>
-          <w:tab w:val="num" w:pos="0"/>
-        </w:tabs>
-        <w:ind w:left="480" w:hanging="480"/>
+        <w:ind w:left="720" w:hanging="480"/>
       </w:pPr>
     </w:lvl>
     <w:lvl w:ilvl="1">
@@ -2374,10 +2687,7 @@
       <w:lvlText w:val=" "/>
       <w:lvlJc w:val="left"/>
       <w:pPr>
-        <w:tabs>
-          <w:tab w:val="num" w:pos="720"/>
-        </w:tabs>
-        <w:ind w:left="1200" w:hanging="480"/>
+        <w:ind w:left="1440" w:hanging="480"/>
       </w:pPr>
     </w:lvl>
     <w:lvl w:ilvl="2">
@@ -2385,10 +2695,7 @@
       <w:lvlText w:val=" "/>
       <w:lvlJc w:val="left"/>
       <w:pPr>
-        <w:tabs>
-          <w:tab w:val="num" w:pos="1440"/>
-        </w:tabs>
-        <w:ind w:left="1920" w:hanging="480"/>
+        <w:ind w:left="2160" w:hanging="480"/>
       </w:pPr>
     </w:lvl>
     <w:lvl w:ilvl="3">
@@ -2396,10 +2703,7 @@
       <w:lvlText w:val=" "/>
       <w:lvlJc w:val="left"/>
       <w:pPr>
-        <w:tabs>
-          <w:tab w:val="num" w:pos="2160"/>
-        </w:tabs>
-        <w:ind w:left="2640" w:hanging="480"/>
+        <w:ind w:left="2880" w:hanging="480"/>
       </w:pPr>
     </w:lvl>
     <w:lvl w:ilvl="4">
@@ -2407,10 +2711,7 @@
       <w:lvlText w:val=" "/>
       <w:lvlJc w:val="left"/>
       <w:pPr>
-        <w:tabs>
-          <w:tab w:val="num" w:pos="2880"/>
-        </w:tabs>
-        <w:ind w:left="3360" w:hanging="480"/>
+        <w:ind w:left="3600" w:hanging="480"/>
       </w:pPr>
     </w:lvl>
     <w:lvl w:ilvl="5">
@@ -2418,10 +2719,7 @@
       <w:lvlText w:val=" "/>
       <w:lvlJc w:val="left"/>
       <w:pPr>
-        <w:tabs>
-          <w:tab w:val="num" w:pos="3600"/>
-        </w:tabs>
-        <w:ind w:left="4080" w:hanging="480"/>
+        <w:ind w:left="4320" w:hanging="480"/>
       </w:pPr>
     </w:lvl>
     <w:lvl w:ilvl="6">
@@ -2429,10 +2727,7 @@
       <w:lvlText w:val=" "/>
       <w:lvlJc w:val="left"/>
       <w:pPr>
-        <w:tabs>
-          <w:tab w:val="num" w:pos="4320"/>
-        </w:tabs>
-        <w:ind w:left="4800" w:hanging="480"/>
+        <w:ind w:left="5040" w:hanging="480"/>
       </w:pPr>
     </w:lvl>
     <w:lvl w:ilvl="7">
@@ -2440,10 +2735,7 @@
       <w:lvlText w:val=" "/>
       <w:lvlJc w:val="left"/>
       <w:pPr>
-        <w:tabs>
-          <w:tab w:val="num" w:pos="5040"/>
-        </w:tabs>
-        <w:ind w:left="5520" w:hanging="480"/>
+        <w:ind w:left="5760" w:hanging="480"/>
       </w:pPr>
     </w:lvl>
     <w:lvl w:ilvl="8">
@@ -2451,10 +2743,7 @@
       <w:lvlText w:val=" "/>
       <w:lvlJc w:val="left"/>
       <w:pPr>
-        <w:tabs>
-          <w:tab w:val="num" w:pos="5760"/>
-        </w:tabs>
-        <w:ind w:left="6240" w:hanging="480"/>
+        <w:ind w:left="6480" w:hanging="480"/>
       </w:pPr>
     </w:lvl>
   </w:abstractNum>
@@ -2911,11 +3200,11 @@
     <w:link w:val="Heading1Char"/>
     <w:uiPriority w:val="9"/>
     <w:qFormat/>
-    <w:rsid w:val="00BE1F20"/>
+    <w:rsid w:val="00AD076C"/>
     <w:pPr>
       <w:keepNext/>
       <w:keepLines/>
-      <w:spacing w:before="480" w:after="0"/>
+      <w:spacing w:before="480" w:after="240"/>
       <w:outlineLvl w:val="0"/>
     </w:pPr>
     <w:rPr>
@@ -2933,11 +3222,11 @@
     <w:uiPriority w:val="9"/>
     <w:unhideWhenUsed/>
     <w:qFormat/>
-    <w:rsid w:val="00BE1F20"/>
+    <w:rsid w:val="00B73A2E"/>
     <w:pPr>
       <w:keepNext/>
       <w:keepLines/>
-      <w:spacing w:before="200" w:after="0"/>
+      <w:spacing w:before="240" w:after="240"/>
       <w:outlineLvl w:val="1"/>
     </w:pPr>
     <w:rPr>
@@ -2955,11 +3244,11 @@
     <w:uiPriority w:val="9"/>
     <w:unhideWhenUsed/>
     <w:qFormat/>
-    <w:rsid w:val="00E7345E"/>
+    <w:rsid w:val="00B73A2E"/>
     <w:pPr>
       <w:keepNext/>
       <w:keepLines/>
-      <w:spacing w:before="200" w:after="0"/>
+      <w:spacing w:before="200"/>
       <w:outlineLvl w:val="2"/>
     </w:pPr>
     <w:rPr>
@@ -2977,7 +3266,7 @@
     <w:uiPriority w:val="9"/>
     <w:unhideWhenUsed/>
     <w:qFormat/>
-    <w:rsid w:val="00E7345E"/>
+    <w:rsid w:val="00B73A2E"/>
     <w:pPr>
       <w:outlineLvl w:val="3"/>
     </w:pPr>
@@ -2990,7 +3279,7 @@
     <w:uiPriority w:val="9"/>
     <w:unhideWhenUsed/>
     <w:qFormat/>
-    <w:rsid w:val="00E7345E"/>
+    <w:rsid w:val="00B73A2E"/>
     <w:pPr>
       <w:outlineLvl w:val="4"/>
     </w:pPr>
@@ -3003,10 +3292,10 @@
     <w:uiPriority w:val="9"/>
     <w:unhideWhenUsed/>
     <w:qFormat/>
-    <w:rsid w:val="00013BCF"/>
+    <w:rsid w:val="00B73A2E"/>
     <w:pPr>
       <w:pageBreakBefore/>
-      <w:spacing w:before="0" w:after="160" w:line="20" w:lineRule="exact"/>
+      <w:spacing w:before="160" w:after="160" w:line="20" w:lineRule="exact"/>
       <w:outlineLvl w:val="5"/>
     </w:pPr>
     <w:rPr>
@@ -3129,9 +3418,9 @@
     <w:name w:val="Compact"/>
     <w:basedOn w:val="BodyText"/>
     <w:qFormat/>
-    <w:rsid w:val="007F699E"/>
+    <w:rsid w:val="00FF5D5A"/>
     <w:pPr>
-      <w:spacing w:before="10" w:after="10"/>
+      <w:spacing w:before="40" w:after="40"/>
     </w:pPr>
     <w:rPr>
       <w:sz w:val="20"/>
@@ -3315,6 +3604,10 @@
   <w:style w:type="paragraph" w:customStyle="1" w:styleId="Figure">
     <w:name w:val="Figure"/>
     <w:basedOn w:val="Normal"/>
+    <w:rsid w:val="00E82895"/>
+    <w:pPr>
+      <w:jc w:val="center"/>
+    </w:pPr>
   </w:style>
   <w:style w:type="paragraph" w:customStyle="1" w:styleId="FigurewithCaption">
     <w:name w:val="Figure with Caption"/>
@@ -3905,7 +4198,7 @@
     <w:basedOn w:val="DefaultParagraphFont"/>
     <w:link w:val="Heading1"/>
     <w:uiPriority w:val="9"/>
-    <w:rsid w:val="00BE1F20"/>
+    <w:rsid w:val="00AD076C"/>
     <w:rPr>
       <w:rFonts w:eastAsiaTheme="majorEastAsia" w:cstheme="majorBidi"/>
       <w:b/>
@@ -3919,7 +4212,7 @@
     <w:basedOn w:val="DefaultParagraphFont"/>
     <w:link w:val="Heading2"/>
     <w:uiPriority w:val="9"/>
-    <w:rsid w:val="00BE1F20"/>
+    <w:rsid w:val="00B73A2E"/>
     <w:rPr>
       <w:rFonts w:eastAsiaTheme="majorEastAsia" w:cstheme="majorBidi"/>
       <w:bCs/>
@@ -3933,7 +4226,7 @@
     <w:basedOn w:val="DefaultParagraphFont"/>
     <w:link w:val="Heading3"/>
     <w:uiPriority w:val="9"/>
-    <w:rsid w:val="00E7345E"/>
+    <w:rsid w:val="00B73A2E"/>
     <w:rPr>
       <w:rFonts w:eastAsiaTheme="majorEastAsia" w:cstheme="majorBidi"/>
       <w:b/>
@@ -3947,7 +4240,7 @@
     <w:basedOn w:val="DefaultParagraphFont"/>
     <w:link w:val="Heading4"/>
     <w:uiPriority w:val="9"/>
-    <w:rsid w:val="00E7345E"/>
+    <w:rsid w:val="00B73A2E"/>
     <w:rPr>
       <w:rFonts w:eastAsiaTheme="majorEastAsia" w:cstheme="majorBidi"/>
       <w:b/>
@@ -3961,7 +4254,7 @@
     <w:basedOn w:val="DefaultParagraphFont"/>
     <w:link w:val="Heading5"/>
     <w:uiPriority w:val="9"/>
-    <w:rsid w:val="00E7345E"/>
+    <w:rsid w:val="00B73A2E"/>
     <w:rPr>
       <w:rFonts w:eastAsiaTheme="majorEastAsia" w:cstheme="majorBidi"/>
       <w:b/>
@@ -3975,7 +4268,7 @@
     <w:basedOn w:val="DefaultParagraphFont"/>
     <w:link w:val="Heading6"/>
     <w:uiPriority w:val="9"/>
-    <w:rsid w:val="00013BCF"/>
+    <w:rsid w:val="00B73A2E"/>
     <w:rPr>
       <w:rFonts w:eastAsiaTheme="majorEastAsia" w:cstheme="majorBidi"/>
       <w:b/>
@@ -4220,6 +4513,33 @@
     <w:rPr>
       <w:sz w:val="22"/>
     </w:rPr>
+  </w:style>
+  <w:style w:type="table" w:customStyle="1" w:styleId="Table">
+    <w:name w:val="Table"/>
+    <w:unhideWhenUsed/>
+    <w:qFormat/>
+    <w:rsid w:val="00AD076C"/>
+    <w:tblPr>
+      <w:tblInd w:w="0" w:type="dxa"/>
+      <w:tblBorders>
+        <w:top w:val="single" w:sz="4" w:space="0" w:color="auto"/>
+        <w:bottom w:val="single" w:sz="4" w:space="0" w:color="auto"/>
+      </w:tblBorders>
+      <w:tblCellMar>
+        <w:top w:w="0" w:type="dxa"/>
+        <w:left w:w="108" w:type="dxa"/>
+        <w:bottom w:w="0" w:type="dxa"/>
+        <w:right w:w="108" w:type="dxa"/>
+      </w:tblCellMar>
+    </w:tblPr>
+    <w:tblStylePr w:type="firstRow">
+      <w:tblPr/>
+      <w:tcPr>
+        <w:tcBorders>
+          <w:bottom w:val="single" w:sz="4" w:space="0" w:color="auto"/>
+        </w:tcBorders>
+      </w:tcPr>
+    </w:tblStylePr>
   </w:style>
 </w:styles>
 </file>

</xml_diff>

<commit_message>
Set number_sections to FALSE
</commit_message>
<xml_diff>
--- a/SCR/NAFOdown_SCR.docx
+++ b/SCR/NAFOdown_SCR.docx
@@ -7,15 +7,6 @@
       <w:pPr>
         <w:pStyle w:val="Heading1"/>
       </w:pPr>
-      <w:r>
-        <w:rPr>
-          <w:rStyle w:val="SectionNumber"/>
-        </w:rPr>
-        <w:t xml:space="preserve">1</w:t>
-      </w:r>
-      <w:r>
-        <w:tab/>
-      </w:r>
       <w:r>
         <w:t xml:space="preserve">NAFOdown</w:t>
       </w:r>
@@ -103,15 +94,6 @@
         <w:pStyle w:val="Heading2"/>
       </w:pPr>
       <w:r>
-        <w:rPr>
-          <w:rStyle w:val="SectionNumber"/>
-        </w:rPr>
-        <w:t xml:space="preserve">1.1</w:t>
-      </w:r>
-      <w:r>
-        <w:tab/>
-      </w:r>
-      <w:r>
         <w:t xml:space="preserve">Installation</w:t>
       </w:r>
     </w:p>
@@ -222,15 +204,6 @@
         <w:pStyle w:val="Heading2"/>
       </w:pPr>
       <w:r>
-        <w:rPr>
-          <w:rStyle w:val="SectionNumber"/>
-        </w:rPr>
-        <w:t xml:space="preserve">1.2</w:t>
-      </w:r>
-      <w:r>
-        <w:tab/>
-      </w:r>
-      <w:r>
         <w:t xml:space="preserve">Starting a document</w:t>
       </w:r>
     </w:p>
@@ -387,15 +360,6 @@
         <w:pStyle w:val="Heading3"/>
       </w:pPr>
       <w:r>
-        <w:rPr>
-          <w:rStyle w:val="SectionNumber"/>
-        </w:rPr>
-        <w:t xml:space="preserve">1.2.1</w:t>
-      </w:r>
-      <w:r>
-        <w:tab/>
-      </w:r>
-      <w:r>
         <w:t xml:space="preserve">Components of the skeleton</w:t>
       </w:r>
     </w:p>
@@ -404,15 +368,6 @@
       <w:pPr>
         <w:pStyle w:val="Heading4"/>
       </w:pPr>
-      <w:r>
-        <w:rPr>
-          <w:rStyle w:val="SectionNumber"/>
-        </w:rPr>
-        <w:t xml:space="preserve">1.2.1.1</w:t>
-      </w:r>
-      <w:r>
-        <w:tab/>
-      </w:r>
       <w:r>
         <w:rPr>
           <w:rStyle w:val="VerbatimChar"/>
@@ -436,15 +391,6 @@
       </w:pPr>
       <w:r>
         <w:rPr>
-          <w:rStyle w:val="SectionNumber"/>
-        </w:rPr>
-        <w:t xml:space="preserve">1.2.1.2</w:t>
-      </w:r>
-      <w:r>
-        <w:tab/>
-      </w:r>
-      <w:r>
-        <w:rPr>
           <w:rStyle w:val="VerbatimChar"/>
         </w:rPr>
         <w:t xml:space="preserve">01_body.Rmd</w:t>
@@ -529,15 +475,6 @@
       </w:pPr>
       <w:r>
         <w:rPr>
-          <w:rStyle w:val="SectionNumber"/>
-        </w:rPr>
-        <w:t xml:space="preserve">1.2.1.3</w:t>
-      </w:r>
-      <w:r>
-        <w:tab/>
-      </w:r>
-      <w:r>
-        <w:rPr>
           <w:rStyle w:val="VerbatimChar"/>
         </w:rPr>
         <w:t xml:space="preserve">_bookdown.yml</w:t>
@@ -629,15 +566,6 @@
       <w:pPr>
         <w:pStyle w:val="Heading4"/>
       </w:pPr>
-      <w:r>
-        <w:rPr>
-          <w:rStyle w:val="SectionNumber"/>
-        </w:rPr>
-        <w:t xml:space="preserve">1.2.1.4</w:t>
-      </w:r>
-      <w:r>
-        <w:tab/>
-      </w:r>
       <w:r>
         <w:rPr>
           <w:rStyle w:val="VerbatimChar"/>
@@ -660,15 +588,6 @@
       <w:pPr>
         <w:pStyle w:val="Heading3"/>
       </w:pPr>
-      <w:r>
-        <w:rPr>
-          <w:rStyle w:val="SectionNumber"/>
-        </w:rPr>
-        <w:t xml:space="preserve">1.2.2</w:t>
-      </w:r>
-      <w:r>
-        <w:tab/>
-      </w:r>
       <w:r>
         <w:rPr>
           <w:rStyle w:val="VerbatimChar"/>
@@ -753,15 +672,6 @@
         <w:pStyle w:val="Heading2"/>
       </w:pPr>
       <w:r>
-        <w:rPr>
-          <w:rStyle w:val="SectionNumber"/>
-        </w:rPr>
-        <w:t xml:space="preserve">1.3</w:t>
-      </w:r>
-      <w:r>
-        <w:tab/>
-      </w:r>
-      <w:r>
         <w:t xml:space="preserve">Writing</w:t>
       </w:r>
     </w:p>
@@ -770,15 +680,6 @@
       <w:pPr>
         <w:pStyle w:val="Heading3"/>
       </w:pPr>
-      <w:r>
-        <w:rPr>
-          <w:rStyle w:val="SectionNumber"/>
-        </w:rPr>
-        <w:t xml:space="preserve">1.3.1</w:t>
-      </w:r>
-      <w:r>
-        <w:tab/>
-      </w:r>
       <w:r>
         <w:t xml:space="preserve">Markdown</w:t>
       </w:r>
@@ -840,15 +741,6 @@
         <w:pStyle w:val="Heading3"/>
       </w:pPr>
       <w:r>
-        <w:rPr>
-          <w:rStyle w:val="SectionNumber"/>
-        </w:rPr>
-        <w:t xml:space="preserve">1.3.2</w:t>
-      </w:r>
-      <w:r>
-        <w:tab/>
-      </w:r>
-      <w:r>
         <w:t xml:space="preserve">Tables</w:t>
       </w:r>
     </w:p>
@@ -896,15 +788,6 @@
         <w:pStyle w:val="Heading3"/>
       </w:pPr>
       <w:r>
-        <w:rPr>
-          <w:rStyle w:val="SectionNumber"/>
-        </w:rPr>
-        <w:t xml:space="preserve">1.3.3</w:t>
-      </w:r>
-      <w:r>
-        <w:tab/>
-      </w:r>
-      <w:r>
         <w:t xml:space="preserve">Figures</w:t>
       </w:r>
     </w:p>
@@ -956,15 +839,6 @@
         <w:pStyle w:val="Heading2"/>
       </w:pPr>
       <w:r>
-        <w:rPr>
-          <w:rStyle w:val="SectionNumber"/>
-        </w:rPr>
-        <w:t xml:space="preserve">1.4</w:t>
-      </w:r>
-      <w:r>
-        <w:tab/>
-      </w:r>
-      <w:r>
         <w:t xml:space="preserve">Meeting-to-meeting writing</w:t>
       </w:r>
     </w:p>
@@ -1011,15 +885,6 @@
       <w:pPr>
         <w:pStyle w:val="Heading2"/>
       </w:pPr>
-      <w:r>
-        <w:rPr>
-          <w:rStyle w:val="SectionNumber"/>
-        </w:rPr>
-        <w:t xml:space="preserve">1.5</w:t>
-      </w:r>
-      <w:r>
-        <w:tab/>
-      </w:r>
       <w:r>
         <w:t xml:space="preserve">Rendering</w:t>
       </w:r>

</xml_diff>

<commit_message>
Add conditional title and author list to README for word output
</commit_message>
<xml_diff>
--- a/SCR/NAFOdown_SCR.docx
+++ b/SCR/NAFOdown_SCR.docx
@@ -2,6 +2,130 @@
 <file path=word/document.xml><?xml version="1.0" encoding="utf-8"?>
 <w:document xmlns:w="http://schemas.openxmlformats.org/wordprocessingml/2006/main" xmlns:m="http://schemas.openxmlformats.org/officeDocument/2006/math" xmlns:r="http://schemas.openxmlformats.org/officeDocument/2006/relationships" xmlns:o="urn:schemas-microsoft-com:office:office" xmlns:v="urn:schemas-microsoft-com:vml" xmlns:w10="urn:schemas-microsoft-com:office:word" xmlns:a="http://schemas.openxmlformats.org/drawingml/2006/main" xmlns:pic="http://schemas.openxmlformats.org/drawingml/2006/picture" xmlns:wp="http://schemas.openxmlformats.org/drawingml/2006/wordprocessingDrawing">
   <w:body>
+    <w:p>
+      <w:pPr>
+        <w:pStyle w:val="Title"/>
+      </w:pPr>
+      <w:r>
+        <w:t xml:space="preserve">NAFOdown:</w:t>
+      </w:r>
+      <w:r>
+        <w:t xml:space="preserve"> </w:t>
+      </w:r>
+      <w:r>
+        <w:t xml:space="preserve">An</w:t>
+      </w:r>
+      <w:r>
+        <w:t xml:space="preserve"> </w:t>
+      </w:r>
+      <w:r>
+        <w:t xml:space="preserve">R</w:t>
+      </w:r>
+      <w:r>
+        <w:t xml:space="preserve"> </w:t>
+      </w:r>
+      <w:r>
+        <w:t xml:space="preserve">Markdown</w:t>
+      </w:r>
+      <w:r>
+        <w:t xml:space="preserve"> </w:t>
+      </w:r>
+      <w:r>
+        <w:t xml:space="preserve">Template</w:t>
+      </w:r>
+      <w:r>
+        <w:t xml:space="preserve"> </w:t>
+      </w:r>
+      <w:r>
+        <w:t xml:space="preserve">for</w:t>
+      </w:r>
+      <w:r>
+        <w:t xml:space="preserve"> </w:t>
+      </w:r>
+      <w:r>
+        <w:t xml:space="preserve">Producing</w:t>
+      </w:r>
+      <w:r>
+        <w:t xml:space="preserve"> </w:t>
+      </w:r>
+      <w:r>
+        <w:t xml:space="preserve">NAFO</w:t>
+      </w:r>
+      <w:r>
+        <w:t xml:space="preserve"> </w:t>
+      </w:r>
+      <w:r>
+        <w:t xml:space="preserve">Scientific</w:t>
+      </w:r>
+      <w:r>
+        <w:t xml:space="preserve"> </w:t>
+      </w:r>
+      <w:r>
+        <w:t xml:space="preserve">Council</w:t>
+      </w:r>
+      <w:r>
+        <w:t xml:space="preserve"> </w:t>
+      </w:r>
+      <w:r>
+        <w:t xml:space="preserve">Documents</w:t>
+      </w:r>
+    </w:p>
+    <w:p>
+      <w:pPr>
+        <w:pStyle w:val="Author"/>
+      </w:pPr>
+      <w:r>
+        <w:t xml:space="preserve">Paul</w:t>
+      </w:r>
+      <w:r>
+        <w:t xml:space="preserve"> </w:t>
+      </w:r>
+      <w:r>
+        <w:t xml:space="preserve">M.</w:t>
+      </w:r>
+      <w:r>
+        <w:t xml:space="preserve"> </w:t>
+      </w:r>
+      <w:r>
+        <w:t xml:space="preserve">Regular,</w:t>
+      </w:r>
+      <w:r>
+        <w:t xml:space="preserve"> </w:t>
+      </w:r>
+      <w:r>
+        <w:t xml:space="preserve">Bob</w:t>
+      </w:r>
+      <w:r>
+        <w:t xml:space="preserve"> </w:t>
+      </w:r>
+      <w:r>
+        <w:t xml:space="preserve">Rodgers,</w:t>
+      </w:r>
+      <w:r>
+        <w:t xml:space="preserve"> </w:t>
+      </w:r>
+      <w:r>
+        <w:t xml:space="preserve">Laura</w:t>
+      </w:r>
+      <w:r>
+        <w:t xml:space="preserve"> </w:t>
+      </w:r>
+      <w:r>
+        <w:t xml:space="preserve">Wheeland,</w:t>
+      </w:r>
+      <w:r>
+        <w:t xml:space="preserve"> </w:t>
+      </w:r>
+      <w:r>
+        <w:t xml:space="preserve">Sean</w:t>
+      </w:r>
+      <w:r>
+        <w:t xml:space="preserve"> </w:t>
+      </w:r>
+      <w:r>
+        <w:t xml:space="preserve">Anderson</w:t>
+      </w:r>
+    </w:p>
     <w:bookmarkStart w:id="23" w:name="abstract"/>
     <w:p>
       <w:pPr>

</xml_diff>

<commit_message>
Add short contributing section to readme
</commit_message>
<xml_diff>
--- a/SCR/NAFOdown_SCR.docx
+++ b/SCR/NAFOdown_SCR.docx
@@ -385,7 +385,7 @@
         <w:pStyle w:val="FirstParagraph"/>
       </w:pPr>
       <w:r>
-        <w:t xml:space="preserve">NAFOdown is an R package designed to simplify the process of creating and updating NAFO documents, such as SCRs and STACFIS reports. The package utilizes the</w:t>
+        <w:t xml:space="preserve">NAFOdown is an R package designed to simplify the process of creating and updating NAFO documents. The package utilizes the</w:t>
       </w:r>
       <w:r>
         <w:t xml:space="preserve"> </w:t>
@@ -454,7 +454,7 @@
         <w:t xml:space="preserve"> </w:t>
       </w:r>
       <w:r>
-        <w:t xml:space="preserve">packages which this package is based on, includes templates that conform to formatting guidelines. Specifically, NAFOdown includes templates for producing SCR and STACFIS documents in Word format. Here we demonstrate how to use this package.</w:t>
+        <w:t xml:space="preserve">packages which this package is based on, includes templates that conform to formatting guidelines. Specifically, NAFOdown includes templates for producing SCR, STACFIS, and SCS documents in Word format. Here we demonstrate how to use this package.</w:t>
       </w:r>
     </w:p>
     <w:bookmarkEnd w:id="23"/>
@@ -582,7 +582,7 @@
         <w:pStyle w:val="FirstParagraph"/>
       </w:pPr>
       <w:r>
-        <w:t xml:space="preserve">A skeleton of a SCR or STACFIS document will be produced and stored in your working directory by running this code:</w:t>
+        <w:t xml:space="preserve">A skeleton of a NAFO document will be produced and stored in your working directory by running this code:</w:t>
       </w:r>
     </w:p>
     <w:p>
@@ -1505,6 +1505,58 @@
       </w:r>
     </w:p>
     <w:bookmarkEnd w:id="47"/>
+    <w:bookmarkStart w:id="50" w:name="contributing"/>
+    <w:p>
+      <w:pPr>
+        <w:pStyle w:val="Heading1"/>
+      </w:pPr>
+      <w:r>
+        <w:t xml:space="preserve">Contributing</w:t>
+      </w:r>
+    </w:p>
+    <w:p>
+      <w:pPr>
+        <w:pStyle w:val="FirstParagraph"/>
+      </w:pPr>
+      <w:r>
+        <w:t xml:space="preserve">This is an open project and we welcome constructive feedback. Please report problems and/or make suggestions under the</w:t>
+      </w:r>
+      <w:r>
+        <w:t xml:space="preserve"> </w:t>
+      </w:r>
+      <w:hyperlink r:id="rId48">
+        <w:r>
+          <w:rPr>
+            <w:rStyle w:val="Hyperlink"/>
+          </w:rPr>
+          <w:t xml:space="preserve">issues</w:t>
+        </w:r>
+      </w:hyperlink>
+      <w:r>
+        <w:t xml:space="preserve"> </w:t>
+      </w:r>
+      <w:r>
+        <w:t xml:space="preserve">page. Also feel free to activity contribute to the package by submitting changes under the</w:t>
+      </w:r>
+      <w:r>
+        <w:t xml:space="preserve"> </w:t>
+      </w:r>
+      <w:hyperlink r:id="rId49">
+        <w:r>
+          <w:rPr>
+            <w:rStyle w:val="Hyperlink"/>
+          </w:rPr>
+          <w:t xml:space="preserve">pull requests</w:t>
+        </w:r>
+      </w:hyperlink>
+      <w:r>
+        <w:t xml:space="preserve"> </w:t>
+      </w:r>
+      <w:r>
+        <w:t xml:space="preserve">page.</w:t>
+      </w:r>
+    </w:p>
+    <w:bookmarkEnd w:id="50"/>
     <w:sectPr>
       <w:headerReference w:type="default" r:id="rId9"/>
       <w:footerReference w:type="default" r:id="rId12"/>

</xml_diff>

<commit_message>
Use officedown::rdocx_document rather than bookdown::word_document2 for base format
</commit_message>
<xml_diff>
--- a/SCR/NAFOdown_SCR.docx
+++ b/SCR/NAFOdown_SCR.docx
@@ -1250,7 +1250,7 @@
       </w:r>
     </w:p>
     <w:bookmarkEnd w:id="44"/>
-    <w:bookmarkStart w:id="47" w:name="rendering"/>
+    <w:bookmarkStart w:id="45" w:name="rendering"/>
     <w:p>
       <w:pPr>
         <w:pStyle w:val="Heading1"/>
@@ -1302,25 +1302,30 @@
     </w:p>
     <w:p>
       <w:pPr>
-        <w:pStyle w:val="BodyText"/>
-      </w:pPr>
-      <w:r>
+        <w:jc w:val="center"/>
+        <w:pStyle w:val="Figure"/>
+      </w:pPr>
+      <w:r>
+        <w:rPr/>
         <w:drawing>
-          <wp:inline>
-            <wp:extent cx="5715000" cy="867751"/>
-            <wp:effectExtent b="0" l="0" r="0" t="0"/>
-            <wp:docPr descr="" title="" id="1" name="Picture"/>
-            <a:graphic>
+          <wp:inline distT="0" distB="0" distL="0" distR="0">
+            <wp:extent cx="4572000" cy="3657600"/>
+            <wp:docPr id="1" name="" descr=""/>
+            <wp:cNvGraphicFramePr>
+              <a:graphicFrameLocks xmlns:a="http://schemas.openxmlformats.org/drawingml/2006/main" noChangeAspect="1"/>
+            </wp:cNvGraphicFramePr>
+            <a:graphic xmlns:a="http://schemas.openxmlformats.org/drawingml/2006/main">
               <a:graphicData uri="http://schemas.openxmlformats.org/drawingml/2006/picture">
-                <pic:pic>
+                <pic:pic xmlns:pic="http://schemas.openxmlformats.org/drawingml/2006/picture">
                   <pic:nvPicPr>
-                    <pic:cNvPr descr="screenshots/knit.png" id="0" name="Picture"/>
+                    <pic:cNvPr id="2" name=""/>
                     <pic:cNvPicPr>
-                      <a:picLocks noChangeArrowheads="1" noChangeAspect="1"/>
+                      <a:picLocks noChangeAspect="1" noChangeArrowheads="1"/>
                     </pic:cNvPicPr>
                   </pic:nvPicPr>
                   <pic:blipFill>
-                    <a:blip r:embed="rId45"/>
+                    <a:blip r:embed="rId48"/>
+                    <a:srcRect/>
                     <a:stretch>
                       <a:fillRect/>
                     </a:stretch>
@@ -1328,17 +1333,12 @@
                   <pic:spPr bwMode="auto">
                     <a:xfrm>
                       <a:off x="0" y="0"/>
-                      <a:ext cx="5715000" cy="867751"/>
+                      <a:ext cx="63500" cy="50800"/>
                     </a:xfrm>
                     <a:prstGeom prst="rect">
                       <a:avLst/>
                     </a:prstGeom>
                     <a:noFill/>
-                    <a:ln w="9525">
-                      <a:noFill/>
-                      <a:headEnd/>
-                      <a:tailEnd/>
-                    </a:ln>
                   </pic:spPr>
                 </pic:pic>
               </a:graphicData>
@@ -1451,25 +1451,30 @@
     </w:p>
     <w:p>
       <w:pPr>
-        <w:pStyle w:val="BodyText"/>
-      </w:pPr>
-      <w:r>
+        <w:jc w:val="center"/>
+        <w:pStyle w:val="Figure"/>
+      </w:pPr>
+      <w:r>
+        <w:rPr/>
         <w:drawing>
-          <wp:inline>
-            <wp:extent cx="5943600" cy="2549431"/>
-            <wp:effectExtent b="0" l="0" r="0" t="0"/>
-            <wp:docPr descr="" title="" id="1" name="Picture"/>
-            <a:graphic>
+          <wp:inline distT="0" distB="0" distL="0" distR="0">
+            <wp:extent cx="4572000" cy="3657600"/>
+            <wp:docPr id="3" name="" descr=""/>
+            <wp:cNvGraphicFramePr>
+              <a:graphicFrameLocks xmlns:a="http://schemas.openxmlformats.org/drawingml/2006/main" noChangeAspect="1"/>
+            </wp:cNvGraphicFramePr>
+            <a:graphic xmlns:a="http://schemas.openxmlformats.org/drawingml/2006/main">
               <a:graphicData uri="http://schemas.openxmlformats.org/drawingml/2006/picture">
-                <pic:pic>
+                <pic:pic xmlns:pic="http://schemas.openxmlformats.org/drawingml/2006/picture">
                   <pic:nvPicPr>
-                    <pic:cNvPr descr="screenshots/STACFIS.png" id="0" name="Picture"/>
+                    <pic:cNvPr id="4" name=""/>
                     <pic:cNvPicPr>
-                      <a:picLocks noChangeArrowheads="1" noChangeAspect="1"/>
+                      <a:picLocks noChangeAspect="1" noChangeArrowheads="1"/>
                     </pic:cNvPicPr>
                   </pic:nvPicPr>
                   <pic:blipFill>
-                    <a:blip r:embed="rId46"/>
+                    <a:blip r:embed="rId49"/>
+                    <a:srcRect/>
                     <a:stretch>
                       <a:fillRect/>
                     </a:stretch>
@@ -1477,17 +1482,12 @@
                   <pic:spPr bwMode="auto">
                     <a:xfrm>
                       <a:off x="0" y="0"/>
-                      <a:ext cx="5943600" cy="2549431"/>
+                      <a:ext cx="63500" cy="50800"/>
                     </a:xfrm>
                     <a:prstGeom prst="rect">
                       <a:avLst/>
                     </a:prstGeom>
                     <a:noFill/>
-                    <a:ln w="9525">
-                      <a:noFill/>
-                      <a:headEnd/>
-                      <a:tailEnd/>
-                    </a:ln>
                   </pic:spPr>
                 </pic:pic>
               </a:graphicData>
@@ -1504,8 +1504,8 @@
         <w:t xml:space="preserve">While there is an initial cost to building these documents, they will be much easier to update following the addition of new data as all tables and figures should automatically update. This workflow will also improve the transparency and reproducibility of the work, especially if changes are tracked using git.</w:t>
       </w:r>
     </w:p>
-    <w:bookmarkEnd w:id="47"/>
-    <w:bookmarkStart w:id="50" w:name="contributing"/>
+    <w:bookmarkEnd w:id="45"/>
+    <w:bookmarkStart w:id="48" w:name="contributing"/>
     <w:p>
       <w:pPr>
         <w:pStyle w:val="Heading1"/>
@@ -1524,7 +1524,7 @@
       <w:r>
         <w:t xml:space="preserve"> </w:t>
       </w:r>
-      <w:hyperlink r:id="rId48">
+      <w:hyperlink r:id="rId46">
         <w:r>
           <w:rPr>
             <w:rStyle w:val="Hyperlink"/>
@@ -1541,7 +1541,7 @@
       <w:r>
         <w:t xml:space="preserve"> </w:t>
       </w:r>
-      <w:hyperlink r:id="rId49">
+      <w:hyperlink r:id="rId47">
         <w:r>
           <w:rPr>
             <w:rStyle w:val="Hyperlink"/>
@@ -1556,17 +1556,12 @@
         <w:t xml:space="preserve">page.</w:t>
       </w:r>
     </w:p>
-    <w:bookmarkEnd w:id="50"/>
-    <w:sectPr>
-      <w:headerReference w:type="default" r:id="rId9"/>
-      <w:footerReference w:type="default" r:id="rId12"/>
-      <w:headerReference w:type="first" r:id="rId10"/>
-      <w:footerReference w:type="first" r:id="rId11"/>
-      <w:pgSz w:w="12240" w:h="15840"/>
-      <w:pgMar w:top="1440" w:right="1440" w:bottom="1440" w:left="1440" w:header="720" w:footer="720" w:gutter="0"/>
-      <w:cols w:space="720"/>
-      <w:titlePg/>
-      <w:docGrid w:linePitch="326"/>
+    <w:bookmarkEnd w:id="48"/>
+    <w:sectPr xmlns:w="http://schemas.openxmlformats.org/wordprocessingml/2006/main">
+      <w:pgMar w:header="720" w:bottom="1800" w:top="1800" w:right="720" w:left="720" w:footer="720" w:gutter="720"/>
+      <w:pgSz w:h="16848" w:w="11952" w:orient="portrait"/>
+      <w:type w:val="continuous"/>
+      <w:cols/>
     </w:sectPr>
   </w:body>
 </w:document>
@@ -1631,7 +1626,7 @@
         <wp:inline distT="0" distB="0" distL="0" distR="0" wp14:anchorId="77C518D8" wp14:editId="5F5700A4">
           <wp:extent cx="228600" cy="228600"/>
           <wp:effectExtent l="0" t="0" r="0" b="0"/>
-          <wp:docPr id="18" name="Picture 3"/>
+          <wp:docPr id="7" name="Picture 3"/>
           <wp:cNvGraphicFramePr>
             <a:graphicFrameLocks xmlns:a="http://schemas.openxmlformats.org/drawingml/2006/main" noChangeAspect="1"/>
           </wp:cNvGraphicFramePr>
@@ -1639,7 +1634,7 @@
             <a:graphicData uri="http://schemas.openxmlformats.org/drawingml/2006/picture">
               <pic:pic xmlns:pic="http://schemas.openxmlformats.org/drawingml/2006/picture">
                 <pic:nvPicPr>
-                  <pic:cNvPr id="0" name="Picture 3"/>
+                  <pic:cNvPr id="8" name="Picture 3"/>
                   <pic:cNvPicPr>
                     <a:picLocks noChangeAspect="1" noChangeArrowheads="1"/>
                   </pic:cNvPicPr>
@@ -1875,7 +1870,7 @@
           <wp:extent cx="594360" cy="594360"/>
           <wp:effectExtent l="0" t="0" r="0" b="0"/>
           <wp:wrapNone/>
-          <wp:docPr id="17" name="Imagen 7" descr="logo"/>
+          <wp:docPr id="5" name="Imagen 7" descr="logo"/>
           <wp:cNvGraphicFramePr>
             <a:graphicFrameLocks xmlns:a="http://schemas.openxmlformats.org/drawingml/2006/main" noChangeAspect="1"/>
           </wp:cNvGraphicFramePr>
@@ -1883,7 +1878,7 @@
             <a:graphicData uri="http://schemas.openxmlformats.org/drawingml/2006/picture">
               <pic:pic xmlns:pic="http://schemas.openxmlformats.org/drawingml/2006/picture">
                 <pic:nvPicPr>
-                  <pic:cNvPr id="0" name="Imagen 7" descr="logo"/>
+                  <pic:cNvPr id="6" name="Imagen 7" descr="logo"/>
                   <pic:cNvPicPr>
                     <a:picLocks noChangeAspect="1" noChangeArrowheads="1"/>
                   </pic:cNvPicPr>

</xml_diff>

<commit_message>
Margins are wrong...tried to fix. Also need to fig aspect ratio.
</commit_message>
<xml_diff>
--- a/SCR/NAFOdown_SCR.docx
+++ b/SCR/NAFOdown_SCR.docx
@@ -1558,8 +1558,8 @@
     </w:p>
     <w:bookmarkEnd w:id="48"/>
     <w:sectPr xmlns:w="http://schemas.openxmlformats.org/wordprocessingml/2006/main">
-      <w:pgMar w:header="720" w:bottom="1800" w:top="1800" w:right="720" w:left="720" w:footer="720" w:gutter="720"/>
-      <w:pgSz w:h="16848" w:w="11952" w:orient="portrait"/>
+      <w:pgMar w:header="720" w:bottom="1440" w:top="1440" w:right="1440" w:left="1440" w:footer="720" w:gutter="720"/>
+      <w:pgSz w:h="15840" w:w="12240" w:orient="portrait"/>
       <w:type w:val="continuous"/>
       <w:cols/>
     </w:sectPr>

</xml_diff>

<commit_message>
Copy-edit using feedback from Laura and Bob
</commit_message>
<xml_diff>
--- a/SCR/NAFOdown_SCR.docx
+++ b/SCR/NAFOdown_SCR.docx
@@ -108,7 +108,7 @@
         <w:t xml:space="preserve"> </w:t>
       </w:r>
       <w:r>
-        <w:t xml:space="preserve">Rodgers</w:t>
+        <w:t xml:space="preserve">Rogers</w:t>
       </w:r>
       <w:r>
         <w:rPr>
@@ -420,7 +420,7 @@
         <w:t xml:space="preserve"> </w:t>
       </w:r>
       <w:r>
-        <w:t xml:space="preserve">tool through which analyses, plots, tables, and text can be written in parallel and knit into a stand-alone and reproducible document. Such a workflow minimizes the significant amount of manual effort associated with coping and pasting data, summary statistics and plots from one program to another. This approach also minimizes the amount of time spent on formatting documents as the NAFOdown package, like the</w:t>
+        <w:t xml:space="preserve">tool through which analyses, plots, tables, and text can be written in parallel and knit into a stand-alone and reproducible document. Such a workflow minimizes the significant amount of manual effort associated with copying and pasting data, summary statistics and plots from one program to another. By linking input data directly with the body of the text and to figures and tables, documents can be automatically updated to include additional years of data; this may be of particular value to Designated Experts as they update interim monitoring reports and other assessment documents. This approach also minimizes the amount of time spent on formatting documents as the NAFOdown package, like the</w:t>
       </w:r>
       <w:r>
         <w:t xml:space="preserve"> </w:t>
@@ -506,7 +506,7 @@
         <w:t xml:space="preserve"> </w:t>
       </w:r>
       <w:r>
-        <w:t xml:space="preserve">to manage an R projects. With RStudio installed a project can be started in an existing or new directory using the drop-down menus in Rstudio. After setting up a project, Rstudio will generate a .Rproj file which will automatically set the working directory to the project folder when this file is opened. This will simplify the process of telling R where to find the files needed for the report.</w:t>
+        <w:t xml:space="preserve">to manage R projects. With RStudio installed a project can be started in an existing or new directory using the drop-down menus in Rstudio. After setting up a project, Rstudio will generate a .Rproj file which will automatically set the working directory to the project folder when this file is opened. This will simplify the process of telling R where to find the files needed for the report.</w:t>
       </w:r>
     </w:p>
     <w:p>
@@ -1059,7 +1059,7 @@
         <w:pStyle w:val="FirstParagraph"/>
       </w:pPr>
       <w:r>
-        <w:t xml:space="preserve">NAFOdown is build upon the</w:t>
+        <w:t xml:space="preserve">NAFOdown is built upon the</w:t>
       </w:r>
       <w:r>
         <w:t xml:space="preserve"> </w:t>
@@ -1076,7 +1076,7 @@
         <w:t xml:space="preserve"> </w:t>
       </w:r>
       <w:r>
-        <w:t xml:space="preserve">package which is build upon</w:t>
+        <w:t xml:space="preserve">package which is built upon</w:t>
       </w:r>
       <w:r>
         <w:t xml:space="preserve"> </w:t>
@@ -1090,7 +1090,7 @@
         </w:r>
       </w:hyperlink>
       <w:r>
-        <w:t xml:space="preserve">. In short, R markdown provides a reproducible authoring framework for scientist as a single file can be used to embed chunks of code from R, and other languages, into a Markdown document. Markdown is a simple plain text formatting syntax that can be converted to a wide range of outputs, such as HTML. The format is easy-to-read and the fact that it detaches writing from formatting allows authors to focus on writing. Pairing R with Markdown creates a very flexible and efficient platform for producing a wide range of documents. See the bookdown book on bookdown for more details on its capabilities (</w:t>
+        <w:t xml:space="preserve">. In short, R markdown provides a reproducible authoring framework for scientists as a single file can be used to embed chunks of code from R, and other coding languages, into a Markdown document. Markdown is a simple plain text formatting syntax that can be converted to a wide range of outputs, such as HTML and pdf. The format is easy-to-read and the fact that it detaches writing from formatting allows authors to focus on writing. Pairing R with Markdown creates a very flexible and efficient platform for producing a wide range of documents. See the bookdown book on bookdown for more details on its capabilities (</w:t>
       </w:r>
       <w:hyperlink r:id="rId20">
         <w:r>
@@ -1198,7 +1198,22 @@
         <w:t xml:space="preserve"> </w:t>
       </w:r>
       <w:r>
-        <w:t xml:space="preserve">to aid the consistent formatting of figures. The theme is specific to the ggplot2 package because it is a widely used package that is extremely flexible and capable of producing figures typically used in NAFO documents.</w:t>
+        <w:t xml:space="preserve">to aid the consistent formatting of figures. The theme is specific to the ggplot2 package because it is a widely used package that is extremely flexible and capable of producing figures typically used in NAFO documents. While</w:t>
+      </w:r>
+      <w:r>
+        <w:t xml:space="preserve"> </w:t>
+      </w:r>
+      <w:r>
+        <w:rPr>
+          <w:rStyle w:val="VerbatimChar"/>
+        </w:rPr>
+        <w:t xml:space="preserve">theme_nafo()</w:t>
+      </w:r>
+      <w:r>
+        <w:t xml:space="preserve"> </w:t>
+      </w:r>
+      <w:r>
+        <w:t xml:space="preserve">provides a consistent base format, the flexibility remains to customize components to suit the specific requirements of the author though modification of individual theme elements within the ggplot2 framework (e.g. font size, legend formatting).</w:t>
       </w:r>
     </w:p>
     <w:bookmarkEnd w:id="41"/>
@@ -1314,7 +1329,7 @@
               <a:graphicData uri="http://schemas.openxmlformats.org/drawingml/2006/picture">
                 <pic:pic>
                   <pic:nvPicPr>
-                    <pic:cNvPr descr="screenshots/knit.png" id="0" name="Picture"/>
+                    <pic:cNvPr descr="man/figures/knit.png" id="0" name="Picture"/>
                     <pic:cNvPicPr>
                       <a:picLocks noChangeArrowheads="1" noChangeAspect="1"/>
                     </pic:cNvPicPr>
@@ -1463,7 +1478,7 @@
               <a:graphicData uri="http://schemas.openxmlformats.org/drawingml/2006/picture">
                 <pic:pic>
                   <pic:nvPicPr>
-                    <pic:cNvPr descr="screenshots/STACFIS.png" id="0" name="Picture"/>
+                    <pic:cNvPr descr="man/figures/STACFIS.png" id="0" name="Picture"/>
                     <pic:cNvPicPr>
                       <a:picLocks noChangeArrowheads="1" noChangeAspect="1"/>
                     </pic:cNvPicPr>
@@ -1505,7 +1520,7 @@
       </w:r>
     </w:p>
     <w:bookmarkEnd w:id="47"/>
-    <w:bookmarkStart w:id="50" w:name="contributing"/>
+    <w:bookmarkStart w:id="51" w:name="contributing"/>
     <w:p>
       <w:pPr>
         <w:pStyle w:val="Heading1"/>
@@ -1553,10 +1568,24 @@
         <w:t xml:space="preserve"> </w:t>
       </w:r>
       <w:r>
-        <w:t xml:space="preserve">page.</w:t>
+        <w:t xml:space="preserve">page. Please note that the NAFOdown project is released with a</w:t>
+      </w:r>
+      <w:r>
+        <w:t xml:space="preserve"> </w:t>
+      </w:r>
+      <w:hyperlink r:id="rId50">
+        <w:r>
+          <w:rPr>
+            <w:rStyle w:val="Hyperlink"/>
+          </w:rPr>
+          <w:t xml:space="preserve">Contributor Code of Conduct</w:t>
+        </w:r>
+      </w:hyperlink>
+      <w:r>
+        <w:t xml:space="preserve">. By contributing to this project, you agree to abide by its terms.</w:t>
       </w:r>
     </w:p>
-    <w:bookmarkEnd w:id="50"/>
+    <w:bookmarkEnd w:id="51"/>
     <w:sectPr>
       <w:headerReference w:type="default" r:id="rId9"/>
       <w:footerReference w:type="default" r:id="rId12"/>

</xml_diff>

<commit_message>
Add list of documents that have used NAFOdown templates
</commit_message>
<xml_diff>
--- a/SCR/NAFOdown_SCR.docx
+++ b/SCR/NAFOdown_SCR.docx
@@ -1520,7 +1520,423 @@
       </w:r>
     </w:p>
     <w:bookmarkEnd w:id="47"/>
-    <w:bookmarkStart w:id="51" w:name="contributing"/>
+    <w:bookmarkStart w:id="60" w:name="documents-prepared-using-nafodown"/>
+    <w:p>
+      <w:pPr>
+        <w:pStyle w:val="Heading1"/>
+      </w:pPr>
+      <w:r>
+        <w:t xml:space="preserve">Documents prepared using NAFOdown</w:t>
+      </w:r>
+    </w:p>
+    <w:bookmarkStart w:id="59" w:name="refs"/>
+    <w:bookmarkStart w:id="49" w:name="ref-scs20-14a"/>
+    <w:p>
+      <w:pPr>
+        <w:pStyle w:val="Bibliography"/>
+      </w:pPr>
+      <w:r>
+        <w:t xml:space="preserve">NAFO. (2020a).</w:t>
+      </w:r>
+      <w:r>
+        <w:t xml:space="preserve"> </w:t>
+      </w:r>
+      <w:r>
+        <w:t xml:space="preserve">Greenland halibut in SA2 + Divs. 3KLMNO: conduct an update assessment, compute the TAC using the agreed HCR and determine whether exceptional circumstances are occurring (COM request #2). In</w:t>
+      </w:r>
+      <w:r>
+        <w:t xml:space="preserve"> </w:t>
+      </w:r>
+      <w:r>
+        <w:rPr>
+          <w:iCs/>
+          <w:i/>
+        </w:rPr>
+        <w:t xml:space="preserve">Report of the Scientific Council, 28 May -12 June 2020, By correspondence</w:t>
+      </w:r>
+      <w:r>
+        <w:t xml:space="preserve">.</w:t>
+      </w:r>
+      <w:r>
+        <w:t xml:space="preserve"> </w:t>
+      </w:r>
+      <w:r>
+        <w:rPr>
+          <w:iCs/>
+          <w:i/>
+        </w:rPr>
+        <w:t xml:space="preserve">NAFO SCS Doc</w:t>
+      </w:r>
+      <w:r>
+        <w:t xml:space="preserve">,</w:t>
+      </w:r>
+      <w:r>
+        <w:t xml:space="preserve"> </w:t>
+      </w:r>
+      <w:r>
+        <w:rPr>
+          <w:iCs/>
+          <w:i/>
+        </w:rPr>
+        <w:t xml:space="preserve">20/14</w:t>
+      </w:r>
+      <w:r>
+        <w:t xml:space="preserve">, Pages 19–31.</w:t>
+      </w:r>
+      <w:r>
+        <w:t xml:space="preserve"> </w:t>
+      </w:r>
+      <w:hyperlink r:id="rId48">
+        <w:r>
+          <w:rPr>
+            <w:rStyle w:val="Hyperlink"/>
+          </w:rPr>
+          <w:t xml:space="preserve">https://www.nafo.int/Portals/0/PDFs/sc/2020/scs20-14.pdf</w:t>
+        </w:r>
+      </w:hyperlink>
+    </w:p>
+    <w:bookmarkEnd w:id="49"/>
+    <w:bookmarkStart w:id="50" w:name="ref-scs20-14b"/>
+    <w:p>
+      <w:pPr>
+        <w:pStyle w:val="Bibliography"/>
+      </w:pPr>
+      <w:r>
+        <w:t xml:space="preserve">NAFO. (2020b).</w:t>
+      </w:r>
+      <w:r>
+        <w:t xml:space="preserve"> </w:t>
+      </w:r>
+      <w:r>
+        <w:t xml:space="preserve">Greenland Halibut (</w:t>
+      </w:r>
+      <w:r>
+        <w:rPr>
+          <w:iCs/>
+          <w:i/>
+        </w:rPr>
+        <w:t xml:space="preserve">Reinhardtius hippoglossoides</w:t>
+      </w:r>
+      <w:r>
+        <w:t xml:space="preserve">) in Subarea 2 + Divisions 3KLMNO. In</w:t>
+      </w:r>
+      <w:r>
+        <w:t xml:space="preserve"> </w:t>
+      </w:r>
+      <w:r>
+        <w:rPr>
+          <w:iCs/>
+          <w:i/>
+        </w:rPr>
+        <w:t xml:space="preserve">Report of the Scientific Council, 28 May -12 June 2020, By correspondence</w:t>
+      </w:r>
+      <w:r>
+        <w:t xml:space="preserve">.</w:t>
+      </w:r>
+      <w:r>
+        <w:t xml:space="preserve"> </w:t>
+      </w:r>
+      <w:r>
+        <w:rPr>
+          <w:iCs/>
+          <w:i/>
+        </w:rPr>
+        <w:t xml:space="preserve">NAFO SCS Doc</w:t>
+      </w:r>
+      <w:r>
+        <w:t xml:space="preserve">,</w:t>
+      </w:r>
+      <w:r>
+        <w:t xml:space="preserve"> </w:t>
+      </w:r>
+      <w:r>
+        <w:rPr>
+          <w:iCs/>
+          <w:i/>
+        </w:rPr>
+        <w:t xml:space="preserve">20/14</w:t>
+      </w:r>
+      <w:r>
+        <w:t xml:space="preserve">, Pages 221–223.</w:t>
+      </w:r>
+      <w:r>
+        <w:t xml:space="preserve"> </w:t>
+      </w:r>
+      <w:hyperlink r:id="rId48">
+        <w:r>
+          <w:rPr>
+            <w:rStyle w:val="Hyperlink"/>
+          </w:rPr>
+          <w:t xml:space="preserve">https://www.nafo.int/Portals/0/PDFs/sc/2020/scs20-14.pdf</w:t>
+        </w:r>
+      </w:hyperlink>
+    </w:p>
+    <w:bookmarkEnd w:id="50"/>
+    <w:bookmarkStart w:id="52" w:name="ref-scr20-050"/>
+    <w:p>
+      <w:pPr>
+        <w:pStyle w:val="Bibliography"/>
+      </w:pPr>
+      <w:r>
+        <w:t xml:space="preserve">Regular, P. M. (2020).</w:t>
+      </w:r>
+      <w:r>
+        <w:t xml:space="preserve"> </w:t>
+      </w:r>
+      <w:r>
+        <w:t xml:space="preserve">Update of Base Case SSM for Greenland Halibut in NAFO Subarea 2 and Divisions 3KLMNO</w:t>
+      </w:r>
+      <w:r>
+        <w:t xml:space="preserve">.</w:t>
+      </w:r>
+      <w:r>
+        <w:t xml:space="preserve"> </w:t>
+      </w:r>
+      <w:r>
+        <w:rPr>
+          <w:iCs/>
+          <w:i/>
+        </w:rPr>
+        <w:t xml:space="preserve">NAFO SCR Doc</w:t>
+      </w:r>
+      <w:r>
+        <w:t xml:space="preserve">,</w:t>
+      </w:r>
+      <w:r>
+        <w:t xml:space="preserve"> </w:t>
+      </w:r>
+      <w:r>
+        <w:rPr>
+          <w:iCs/>
+          <w:i/>
+        </w:rPr>
+        <w:t xml:space="preserve">20/050</w:t>
+      </w:r>
+      <w:r>
+        <w:t xml:space="preserve">.</w:t>
+      </w:r>
+      <w:r>
+        <w:t xml:space="preserve"> </w:t>
+      </w:r>
+      <w:hyperlink r:id="rId51">
+        <w:r>
+          <w:rPr>
+            <w:rStyle w:val="Hyperlink"/>
+          </w:rPr>
+          <w:t xml:space="preserve">https://www.nafo.int/Portals/0/PDFs/sc/2020/scr20-050.pdf</w:t>
+        </w:r>
+      </w:hyperlink>
+    </w:p>
+    <w:bookmarkEnd w:id="52"/>
+    <w:bookmarkStart w:id="54" w:name="ref-scr20-042"/>
+    <w:p>
+      <w:pPr>
+        <w:pStyle w:val="Bibliography"/>
+      </w:pPr>
+      <w:r>
+        <w:t xml:space="preserve">Regular, P. M., Rademeyr, R., D., V., D., B., and C., F. (2020).</w:t>
+      </w:r>
+      <w:r>
+        <w:t xml:space="preserve"> </w:t>
+      </w:r>
+      <w:r>
+        <w:t xml:space="preserve">Correcting mis-calculated values of</w:t>
+      </w:r>
+      <w:r>
+        <w:t xml:space="preserve"> </w:t>
+      </w:r>
+      <m:oMath>
+        <m:sSub>
+          <m:e>
+            <m:r>
+              <m:t>J</m:t>
+            </m:r>
+          </m:e>
+          <m:sub>
+            <m:r>
+              <m:t>t</m:t>
+            </m:r>
+            <m:r>
+              <m:t>a</m:t>
+            </m:r>
+            <m:r>
+              <m:t>r</m:t>
+            </m:r>
+            <m:r>
+              <m:t>g</m:t>
+            </m:r>
+            <m:r>
+              <m:t>e</m:t>
+            </m:r>
+            <m:r>
+              <m:t>t</m:t>
+            </m:r>
+          </m:sub>
+        </m:sSub>
+      </m:oMath>
+      <w:r>
+        <w:t xml:space="preserve"> </w:t>
+      </w:r>
+      <w:r>
+        <w:t xml:space="preserve">for use in the Greenland halibut HCR</w:t>
+      </w:r>
+      <w:r>
+        <w:t xml:space="preserve">.</w:t>
+      </w:r>
+      <w:r>
+        <w:t xml:space="preserve"> </w:t>
+      </w:r>
+      <w:r>
+        <w:rPr>
+          <w:iCs/>
+          <w:i/>
+        </w:rPr>
+        <w:t xml:space="preserve">NAFO SCR Doc</w:t>
+      </w:r>
+      <w:r>
+        <w:t xml:space="preserve">,</w:t>
+      </w:r>
+      <w:r>
+        <w:t xml:space="preserve"> </w:t>
+      </w:r>
+      <w:r>
+        <w:rPr>
+          <w:iCs/>
+          <w:i/>
+        </w:rPr>
+        <w:t xml:space="preserve">20/042</w:t>
+      </w:r>
+      <w:r>
+        <w:t xml:space="preserve">.</w:t>
+      </w:r>
+      <w:r>
+        <w:t xml:space="preserve"> </w:t>
+      </w:r>
+      <w:hyperlink r:id="rId53">
+        <w:r>
+          <w:rPr>
+            <w:rStyle w:val="Hyperlink"/>
+          </w:rPr>
+          <w:t xml:space="preserve">https://www.nafo.int/Portals/0/PDFs/sc/2020/scr20-042%20.pdf</w:t>
+        </w:r>
+      </w:hyperlink>
+    </w:p>
+    <w:bookmarkEnd w:id="54"/>
+    <w:bookmarkStart w:id="56" w:name="ref-scr20-005"/>
+    <w:p>
+      <w:pPr>
+        <w:pStyle w:val="Bibliography"/>
+      </w:pPr>
+      <w:r>
+        <w:t xml:space="preserve">Regular, P. M., Rideout, R. M., and W., I. D. (2020).</w:t>
+      </w:r>
+      <w:r>
+        <w:t xml:space="preserve"> </w:t>
+      </w:r>
+      <w:r>
+        <w:t xml:space="preserve">Impact of missed strata on abundance-at-age estimates of Greenland halibut from the Canadian fall 2J3K and spring 3LNO surveys in 2018</w:t>
+      </w:r>
+      <w:r>
+        <w:t xml:space="preserve">.</w:t>
+      </w:r>
+      <w:r>
+        <w:t xml:space="preserve"> </w:t>
+      </w:r>
+      <w:r>
+        <w:rPr>
+          <w:iCs/>
+          <w:i/>
+        </w:rPr>
+        <w:t xml:space="preserve">NAFO SCR Doc</w:t>
+      </w:r>
+      <w:r>
+        <w:t xml:space="preserve">,</w:t>
+      </w:r>
+      <w:r>
+        <w:t xml:space="preserve"> </w:t>
+      </w:r>
+      <w:r>
+        <w:rPr>
+          <w:iCs/>
+          <w:i/>
+        </w:rPr>
+        <w:t xml:space="preserve">20/005 REV</w:t>
+      </w:r>
+      <w:r>
+        <w:t xml:space="preserve">.</w:t>
+      </w:r>
+      <w:r>
+        <w:t xml:space="preserve"> </w:t>
+      </w:r>
+      <w:hyperlink r:id="rId55">
+        <w:r>
+          <w:rPr>
+            <w:rStyle w:val="Hyperlink"/>
+          </w:rPr>
+          <w:t xml:space="preserve">https://www.nafo.int/Portals/0/PDFs/sc/2020/scr20-005REV.pdf</w:t>
+        </w:r>
+      </w:hyperlink>
+    </w:p>
+    <w:bookmarkEnd w:id="56"/>
+    <w:bookmarkStart w:id="58" w:name="ref-scs20-011"/>
+    <w:p>
+      <w:pPr>
+        <w:pStyle w:val="Bibliography"/>
+      </w:pPr>
+      <w:r>
+        <w:t xml:space="preserve">Rogers, B., and Simpson, M. (2020).</w:t>
+      </w:r>
+      <w:r>
+        <w:t xml:space="preserve"> </w:t>
+      </w:r>
+      <w:r>
+        <w:t xml:space="preserve">Canadian Research Report for 2019</w:t>
+      </w:r>
+      <w:r>
+        <w:t xml:space="preserve">.</w:t>
+      </w:r>
+      <w:r>
+        <w:t xml:space="preserve"> </w:t>
+      </w:r>
+      <w:r>
+        <w:rPr>
+          <w:iCs/>
+          <w:i/>
+        </w:rPr>
+        <w:t xml:space="preserve">NAFO SCS Doc</w:t>
+      </w:r>
+      <w:r>
+        <w:t xml:space="preserve">,</w:t>
+      </w:r>
+      <w:r>
+        <w:t xml:space="preserve"> </w:t>
+      </w:r>
+      <w:r>
+        <w:rPr>
+          <w:iCs/>
+          <w:i/>
+        </w:rPr>
+        <w:t xml:space="preserve">20/11</w:t>
+      </w:r>
+      <w:r>
+        <w:t xml:space="preserve">.</w:t>
+      </w:r>
+      <w:r>
+        <w:t xml:space="preserve"> </w:t>
+      </w:r>
+      <w:hyperlink r:id="rId57">
+        <w:r>
+          <w:rPr>
+            <w:rStyle w:val="Hyperlink"/>
+          </w:rPr>
+          <w:t xml:space="preserve">https://www.nafo.int/Portals/0/PDFs/sc/2020/scs20-11.pdf</w:t>
+        </w:r>
+      </w:hyperlink>
+    </w:p>
+    <w:bookmarkEnd w:id="58"/>
+    <w:bookmarkEnd w:id="59"/>
+    <w:bookmarkEnd w:id="60"/>
+    <w:bookmarkStart w:id="64" w:name="contributing"/>
     <w:p>
       <w:pPr>
         <w:pStyle w:val="Heading1"/>
@@ -1539,7 +1955,7 @@
       <w:r>
         <w:t xml:space="preserve"> </w:t>
       </w:r>
-      <w:hyperlink r:id="rId48">
+      <w:hyperlink r:id="rId61">
         <w:r>
           <w:rPr>
             <w:rStyle w:val="Hyperlink"/>
@@ -1556,7 +1972,7 @@
       <w:r>
         <w:t xml:space="preserve"> </w:t>
       </w:r>
-      <w:hyperlink r:id="rId49">
+      <w:hyperlink r:id="rId62">
         <w:r>
           <w:rPr>
             <w:rStyle w:val="Hyperlink"/>
@@ -1573,7 +1989,7 @@
       <w:r>
         <w:t xml:space="preserve"> </w:t>
       </w:r>
-      <w:hyperlink r:id="rId50">
+      <w:hyperlink r:id="rId63">
         <w:r>
           <w:rPr>
             <w:rStyle w:val="Hyperlink"/>
@@ -1585,7 +2001,7 @@
         <w:t xml:space="preserve">. By contributing to this project, you agree to abide by its terms.</w:t>
       </w:r>
     </w:p>
-    <w:bookmarkEnd w:id="51"/>
+    <w:bookmarkEnd w:id="64"/>
     <w:sectPr>
       <w:headerReference w:type="default" r:id="rId9"/>
       <w:footerReference w:type="default" r:id="rId12"/>

</xml_diff>